<commit_message>
Edits with Gs feedback part 1
</commit_message>
<xml_diff>
--- a/WASeal/Doc/Drafts/20201027_ECOLOGY_SupplementaryMaterial.docx
+++ b/WASeal/Doc/Drafts/20201027_ECOLOGY_SupplementaryMaterial.docx
@@ -77,63 +77,19 @@
         <w:rPr>
           <w:rFonts w:ascii="Times New Roman" w:hAnsi="Times New Roman" w:cs="Times New Roman"/>
         </w:rPr>
-        <w:t xml:space="preserve"> which require 10 mg of purified collagen (100 mg of bone). Preliminary analyses were conducted to determine the highest rate of collagen return from bone sampled from different parts of the skull to minimize destruction. Samples were taken from the internal occipital shelf to maintain external integrity. Bone was decalcified using 0.2 M </w:t>
-      </w:r>
-      <w:proofErr w:type="spellStart"/>
-      <w:r>
-        <w:rPr>
-          <w:rFonts w:ascii="Times New Roman" w:hAnsi="Times New Roman" w:cs="Times New Roman"/>
-        </w:rPr>
-        <w:t>HCl</w:t>
-      </w:r>
-      <w:proofErr w:type="spellEnd"/>
-      <w:r>
-        <w:rPr>
-          <w:rFonts w:ascii="Times New Roman" w:hAnsi="Times New Roman" w:cs="Times New Roman"/>
-        </w:rPr>
-        <w:t xml:space="preserve"> for 24-72 hours depending on bone thickness, followed by centrifugation and </w:t>
-      </w:r>
-      <w:proofErr w:type="spellStart"/>
+        <w:t xml:space="preserve"> which require 10 mg of purified collagen (100 mg of bone). Preliminary analyses were conducted to determine the highest rate of collagen return from bone sampled from different parts of the skull to minimize destruction. Samples were taken from the internal occipital shelf to maintain external integrity. Bone was decalcified using 0.2 M HCl for 24-72 hours depending on bone thickness, followed by centrifugation and </w:t>
+      </w:r>
       <w:r>
         <w:rPr>
           <w:rFonts w:ascii="Times New Roman" w:hAnsi="Times New Roman" w:cs="Times New Roman"/>
         </w:rPr>
         <w:t>nanopure</w:t>
       </w:r>
-      <w:proofErr w:type="spellEnd"/>
-      <w:r>
-        <w:rPr>
-          <w:rFonts w:ascii="Times New Roman" w:hAnsi="Times New Roman" w:cs="Times New Roman"/>
-        </w:rPr>
-        <w:t xml:space="preserve"> water rinse. Removal of </w:t>
-      </w:r>
-      <w:proofErr w:type="spellStart"/>
-      <w:r>
-        <w:rPr>
-          <w:rFonts w:ascii="Times New Roman" w:hAnsi="Times New Roman" w:cs="Times New Roman"/>
-        </w:rPr>
-        <w:t>humic</w:t>
-      </w:r>
-      <w:proofErr w:type="spellEnd"/>
-      <w:r>
-        <w:rPr>
-          <w:rFonts w:ascii="Times New Roman" w:hAnsi="Times New Roman" w:cs="Times New Roman"/>
-        </w:rPr>
-        <w:t xml:space="preserve"> acids was conducted using 0.125 M </w:t>
-      </w:r>
-      <w:proofErr w:type="spellStart"/>
-      <w:r>
-        <w:rPr>
-          <w:rFonts w:ascii="Times New Roman" w:hAnsi="Times New Roman" w:cs="Times New Roman"/>
-        </w:rPr>
-        <w:t>NaOH</w:t>
-      </w:r>
-      <w:proofErr w:type="spellEnd"/>
-      <w:r>
-        <w:rPr>
-          <w:rFonts w:ascii="Times New Roman" w:hAnsi="Times New Roman" w:cs="Times New Roman"/>
-        </w:rPr>
-        <w:t xml:space="preserve"> for 2</w:t>
+      <w:r>
+        <w:rPr>
+          <w:rFonts w:ascii="Times New Roman" w:hAnsi="Times New Roman" w:cs="Times New Roman"/>
+        </w:rPr>
+        <w:t xml:space="preserve"> water rinse. Removal of humic acids was conducted using 0.125 M NaOH for 2</w:t>
       </w:r>
       <w:r>
         <w:rPr>
@@ -145,21 +101,7 @@
         <w:rPr>
           <w:rFonts w:ascii="Times New Roman" w:hAnsi="Times New Roman" w:cs="Times New Roman"/>
         </w:rPr>
-        <w:t xml:space="preserve"> hours. Samples were washed to a neutral pH, then solubilized in 0.01N </w:t>
-      </w:r>
-      <w:proofErr w:type="spellStart"/>
-      <w:r>
-        <w:rPr>
-          <w:rFonts w:ascii="Times New Roman" w:hAnsi="Times New Roman" w:cs="Times New Roman"/>
-        </w:rPr>
-        <w:t>HCl</w:t>
-      </w:r>
-      <w:proofErr w:type="spellEnd"/>
-      <w:r>
-        <w:rPr>
-          <w:rFonts w:ascii="Times New Roman" w:hAnsi="Times New Roman" w:cs="Times New Roman"/>
-        </w:rPr>
-        <w:t>. Once solubilized samples were blown down under N</w:t>
+        <w:t xml:space="preserve"> hours. Samples were washed to a neutral pH, then solubilized in 0.01N HCl. Once solubilized samples were blown down under N</w:t>
       </w:r>
       <w:r>
         <w:rPr>
@@ -184,29 +126,7 @@
         <w:rPr>
           <w:rFonts w:ascii="Times New Roman" w:hAnsi="Times New Roman" w:cs="Times New Roman"/>
         </w:rPr>
-        <w:t xml:space="preserve"> analyzed for bulk isotopic composition of nitrogen by the </w:t>
-      </w:r>
-      <w:bookmarkStart w:id="0" w:name="_GoBack"/>
-      <w:bookmarkEnd w:id="0"/>
-      <w:r>
-        <w:rPr>
-          <w:rFonts w:ascii="Times New Roman" w:hAnsi="Times New Roman" w:cs="Times New Roman"/>
-        </w:rPr>
-        <w:t xml:space="preserve">UW </w:t>
-      </w:r>
-      <w:proofErr w:type="spellStart"/>
-      <w:r>
-        <w:rPr>
-          <w:rFonts w:ascii="Times New Roman" w:hAnsi="Times New Roman" w:cs="Times New Roman"/>
-        </w:rPr>
-        <w:t>IsoLab</w:t>
-      </w:r>
-      <w:proofErr w:type="spellEnd"/>
-      <w:r>
-        <w:rPr>
-          <w:rFonts w:ascii="Times New Roman" w:hAnsi="Times New Roman" w:cs="Times New Roman"/>
-        </w:rPr>
-        <w:t xml:space="preserve"> (isolab.ess.washington.edu) using a coupled elemental analyzer-isotope ratio mass spectrometer following the standard protocols of the laboratory. C:N ratios</w:t>
+        <w:t xml:space="preserve"> analyzed for bulk isotopic composition of nitrogen by the UW IsoLab (isolab.ess.washington.edu) using a coupled elemental analyzer-isotope ratio mass spectrometer following the standard protocols of the laboratory. C:N ratios</w:t>
       </w:r>
       <w:r>
         <w:rPr>
@@ -293,53 +213,17 @@
         </w:rPr>
         <w:t xml:space="preserve"> measured in the UW Facility for Compound-Specific Isotope Analysis of Environmental Samples. Samples were prepared following the procedures developed by </w:t>
       </w:r>
-      <w:proofErr w:type="spellStart"/>
-      <w:r>
-        <w:rPr>
-          <w:rFonts w:ascii="Times New Roman" w:hAnsi="Times New Roman" w:cs="Times New Roman"/>
-        </w:rPr>
-        <w:t>Chikaraishi</w:t>
-      </w:r>
-      <w:proofErr w:type="spellEnd"/>
-      <w:r>
-        <w:rPr>
-          <w:rFonts w:ascii="Times New Roman" w:hAnsi="Times New Roman" w:cs="Times New Roman"/>
-        </w:rPr>
-        <w:t xml:space="preserve"> et al. (2007) and protocols by Rachel Jeffrey’s lab at University of Liverpool UK which are modifications of that published by </w:t>
-      </w:r>
-      <w:proofErr w:type="spellStart"/>
-      <w:r>
-        <w:rPr>
-          <w:rFonts w:ascii="Times New Roman" w:hAnsi="Times New Roman" w:cs="Times New Roman"/>
-        </w:rPr>
-        <w:t>Metges</w:t>
-      </w:r>
-      <w:proofErr w:type="spellEnd"/>
-      <w:r>
-        <w:rPr>
-          <w:rFonts w:ascii="Times New Roman" w:hAnsi="Times New Roman" w:cs="Times New Roman"/>
-        </w:rPr>
-        <w:t xml:space="preserve"> et al. (1996) and Popp et al. (2007).</w:t>
-      </w:r>
-      <w:r>
-        <w:rPr>
-          <w:rFonts w:ascii="Times New Roman" w:hAnsi="Times New Roman" w:cs="Times New Roman"/>
-        </w:rPr>
-        <w:t xml:space="preserve"> Briefly, proteins were hydrolyzed in 6N </w:t>
-      </w:r>
-      <w:proofErr w:type="spellStart"/>
-      <w:r>
-        <w:rPr>
-          <w:rFonts w:ascii="Times New Roman" w:hAnsi="Times New Roman" w:cs="Times New Roman"/>
-        </w:rPr>
-        <w:t>HCl</w:t>
-      </w:r>
-      <w:proofErr w:type="spellEnd"/>
-      <w:r>
-        <w:rPr>
-          <w:rFonts w:ascii="Times New Roman" w:hAnsi="Times New Roman" w:cs="Times New Roman"/>
-        </w:rPr>
-        <w:t xml:space="preserve"> and purified using a cation exchange column. </w:t>
+      <w:r>
+        <w:rPr>
+          <w:rFonts w:ascii="Times New Roman" w:hAnsi="Times New Roman" w:cs="Times New Roman"/>
+        </w:rPr>
+        <w:t>Chikaraishi et al. (2007) and protocols by Rachel Jeffrey’s lab at University of Liverpool UK which are modifications of that published by Metges et al. (1996) and Popp et al. (2007).</w:t>
+      </w:r>
+      <w:r>
+        <w:rPr>
+          <w:rFonts w:ascii="Times New Roman" w:hAnsi="Times New Roman" w:cs="Times New Roman"/>
+        </w:rPr>
+        <w:t xml:space="preserve"> Briefly, proteins were hydrolyzed in 6N HCl and purified using a cation exchange column. </w:t>
       </w:r>
       <w:r>
         <w:rPr>
@@ -357,21 +241,7 @@
         <w:rPr>
           <w:rFonts w:ascii="Times New Roman" w:hAnsi="Times New Roman" w:cs="Times New Roman"/>
         </w:rPr>
-        <w:t xml:space="preserve">L or </w:t>
-      </w:r>
-      <w:proofErr w:type="spellStart"/>
-      <w:r>
-        <w:rPr>
-          <w:rFonts w:ascii="Times New Roman" w:hAnsi="Times New Roman" w:cs="Times New Roman"/>
-        </w:rPr>
-        <w:t>norleucine</w:t>
-      </w:r>
-      <w:proofErr w:type="spellEnd"/>
-      <w:r>
-        <w:rPr>
-          <w:rFonts w:ascii="Times New Roman" w:hAnsi="Times New Roman" w:cs="Times New Roman"/>
-        </w:rPr>
-        <w:t xml:space="preserve"> was added as an internal standard. </w:t>
+        <w:t xml:space="preserve">L or norleucine was added as an internal standard. </w:t>
       </w:r>
       <w:r>
         <w:rPr>
@@ -390,63 +260,7 @@
           <w:rFonts w:ascii="Times New Roman" w:hAnsi="Times New Roman" w:cs="Times New Roman"/>
         </w:rPr>
         <w:lastRenderedPageBreak/>
-        <w:t>using isopropanol acetyl chloride, and derivatized via acylation with 4:1 toluene: pivaloyl chloride. Samples were brought up in ethyl acetate and analyzed using a coupled gas chromatography-combustion-isotope ratio mass spectrometer system (GC-C-</w:t>
-      </w:r>
-      <w:proofErr w:type="spellStart"/>
-      <w:r>
-        <w:rPr>
-          <w:rFonts w:ascii="Times New Roman" w:hAnsi="Times New Roman" w:cs="Times New Roman"/>
-        </w:rPr>
-        <w:t>irMA</w:t>
-      </w:r>
-      <w:proofErr w:type="spellEnd"/>
-      <w:r>
-        <w:rPr>
-          <w:rFonts w:ascii="Times New Roman" w:hAnsi="Times New Roman" w:cs="Times New Roman"/>
-        </w:rPr>
-        <w:t xml:space="preserve">; </w:t>
-      </w:r>
-      <w:proofErr w:type="spellStart"/>
-      <w:r>
-        <w:rPr>
-          <w:rFonts w:ascii="Times New Roman" w:hAnsi="Times New Roman" w:cs="Times New Roman"/>
-        </w:rPr>
-        <w:t>Thermo</w:t>
-      </w:r>
-      <w:proofErr w:type="spellEnd"/>
-      <w:r>
-        <w:rPr>
-          <w:rFonts w:ascii="Times New Roman" w:hAnsi="Times New Roman" w:cs="Times New Roman"/>
-        </w:rPr>
-        <w:t xml:space="preserve"> Scientific Trace GC + GC </w:t>
-      </w:r>
-      <w:proofErr w:type="spellStart"/>
-      <w:r>
-        <w:rPr>
-          <w:rFonts w:ascii="Times New Roman" w:hAnsi="Times New Roman" w:cs="Times New Roman"/>
-        </w:rPr>
-        <w:t>IsoLink</w:t>
-      </w:r>
-      <w:proofErr w:type="spellEnd"/>
-      <w:r>
-        <w:rPr>
-          <w:rFonts w:ascii="Times New Roman" w:hAnsi="Times New Roman" w:cs="Times New Roman"/>
-        </w:rPr>
-        <w:t xml:space="preserve"> coupled to a Delta V </w:t>
-      </w:r>
-      <w:proofErr w:type="spellStart"/>
-      <w:r>
-        <w:rPr>
-          <w:rFonts w:ascii="Times New Roman" w:hAnsi="Times New Roman" w:cs="Times New Roman"/>
-        </w:rPr>
-        <w:t>irMS</w:t>
-      </w:r>
-      <w:proofErr w:type="spellEnd"/>
-      <w:r>
-        <w:rPr>
-          <w:rFonts w:ascii="Times New Roman" w:hAnsi="Times New Roman" w:cs="Times New Roman"/>
-        </w:rPr>
-        <w:t>) in continuous flow mode monitoring masses (m/z) 28 and 29</w:t>
+        <w:t>using isopropanol acetyl chloride, and derivatized via acylation with 4:1 toluene: pivaloyl chloride. Samples were brought up in ethyl acetate and analyzed using a coupled gas chromatography-combustion-isotope ratio mass spectrometer system (GC-C-irMA; Thermo Scientific Trace GC + GC IsoLink coupled to a Delta V irMS) in continuous flow mode monitoring masses (m/z) 28 and 29</w:t>
       </w:r>
       <w:r>
         <w:rPr>
@@ -464,35 +278,7 @@
         <w:rPr>
           <w:rFonts w:ascii="Times New Roman" w:hAnsi="Times New Roman" w:cs="Times New Roman"/>
         </w:rPr>
-        <w:t xml:space="preserve">m Agilent Technologies DB-35 capillary column with 35% Phenyl and 65% </w:t>
-      </w:r>
-      <w:proofErr w:type="spellStart"/>
-      <w:r>
-        <w:rPr>
-          <w:rFonts w:ascii="Times New Roman" w:hAnsi="Times New Roman" w:cs="Times New Roman"/>
-        </w:rPr>
-        <w:t>polysiloxane</w:t>
-      </w:r>
-      <w:proofErr w:type="spellEnd"/>
-      <w:r>
-        <w:rPr>
-          <w:rFonts w:ascii="Times New Roman" w:hAnsi="Times New Roman" w:cs="Times New Roman"/>
-        </w:rPr>
-        <w:t xml:space="preserve"> stationary phase and moderate polarity was used (</w:t>
-      </w:r>
-      <w:proofErr w:type="spellStart"/>
-      <w:r>
-        <w:rPr>
-          <w:rFonts w:ascii="Times New Roman" w:hAnsi="Times New Roman" w:cs="Times New Roman"/>
-        </w:rPr>
-        <w:t>Chikaraishi</w:t>
-      </w:r>
-      <w:proofErr w:type="spellEnd"/>
-      <w:r>
-        <w:rPr>
-          <w:rFonts w:ascii="Times New Roman" w:hAnsi="Times New Roman" w:cs="Times New Roman"/>
-        </w:rPr>
-        <w:t xml:space="preserve"> et al. 2010) with an inlet temperature of 260 C, column flow of 2 ml/min and oven ramp of 9 </w:t>
+        <w:t xml:space="preserve">m Agilent Technologies DB-35 capillary column with 35% Phenyl and 65% polysiloxane stationary phase and moderate polarity was used (Chikaraishi et al. 2010) with an inlet temperature of 260 C, column flow of 2 ml/min and oven ramp of 9 </w:t>
       </w:r>
       <w:r>
         <w:rPr>
@@ -511,22 +297,473 @@
         <w:rPr>
           <w:rFonts w:ascii="Times New Roman" w:hAnsi="Times New Roman" w:cs="Times New Roman"/>
         </w:rPr>
-        <w:t xml:space="preserve">.  For each run a 12 amino acid external standard with known isotopic composition was injected four times followed by sample injections. Samples were injected in triplicate, with the 12 amino acid standard mixture injected every two samples (or six injections). A two-hour column oxidation was performed after 6 samples (25 injections) followed by a </w:t>
-      </w:r>
-      <w:proofErr w:type="gramStart"/>
-      <w:r>
-        <w:rPr>
-          <w:rFonts w:ascii="Times New Roman" w:hAnsi="Times New Roman" w:cs="Times New Roman"/>
-        </w:rPr>
-        <w:t>30 minute</w:t>
-      </w:r>
-      <w:proofErr w:type="gramEnd"/>
-      <w:r>
-        <w:rPr>
-          <w:rFonts w:ascii="Times New Roman" w:hAnsi="Times New Roman" w:cs="Times New Roman"/>
-        </w:rPr>
-        <w:t xml:space="preserve"> backflush and conditioning using 4 standard injections. </w:t>
-      </w:r>
+        <w:t xml:space="preserve">.  For each run a 12 amino acid external standard with known isotopic composition was injected four times followed by sample injections. Samples were injected in triplicate, with the 12 amino acid standard mixture injected every two samples (or six injections). A two-hour column oxidation was performed after 6 samples (25 injections) followed by a 30 minute backflush and conditioning using 4 standard injections. </w:t>
+      </w:r>
+      <w:r>
+        <w:rPr>
+          <w:rFonts w:ascii="Times New Roman" w:hAnsi="Times New Roman" w:cs="Times New Roman"/>
+          <w:bCs/>
+          <w:iCs/>
+          <w:color w:val="222222"/>
+        </w:rPr>
+        <w:t>δ</w:t>
+      </w:r>
+      <w:r>
+        <w:rPr>
+          <w:rFonts w:ascii="Times New Roman" w:hAnsi="Times New Roman" w:cs="Times New Roman"/>
+          <w:bCs/>
+          <w:color w:val="222222"/>
+          <w:vertAlign w:val="superscript"/>
+        </w:rPr>
+        <w:t>15</w:t>
+      </w:r>
+      <w:r>
+        <w:rPr>
+          <w:rFonts w:ascii="Times New Roman" w:hAnsi="Times New Roman" w:cs="Times New Roman"/>
+          <w:bCs/>
+          <w:color w:val="222222"/>
+        </w:rPr>
+        <w:t>N</w:t>
+      </w:r>
+      <w:r>
+        <w:rPr>
+          <w:rFonts w:ascii="Times New Roman" w:hAnsi="Times New Roman" w:cs="Times New Roman"/>
+          <w:bCs/>
+          <w:color w:val="222222"/>
+        </w:rPr>
+        <w:t xml:space="preserve"> was measured as:</w:t>
+      </w:r>
+    </w:p>
+    <w:p>
+      <w:pPr>
+        <w:spacing w:line="480" w:lineRule="auto"/>
+        <w:rPr>
+          <w:rFonts w:eastAsiaTheme="minorEastAsia"/>
+          <w:color w:val="222222"/>
+          <w:vertAlign w:val="subscript"/>
+        </w:rPr>
+      </w:pPr>
+      <m:oMathPara>
+        <m:oMath>
+          <m:r>
+            <w:rPr>
+              <w:rFonts w:ascii="Cambria Math" w:hAnsi="Cambria Math"/>
+              <w:color w:val="222222"/>
+            </w:rPr>
+            <m:t xml:space="preserve">1. </m:t>
+          </m:r>
+          <m:sSup>
+            <m:sSupPr>
+              <m:ctrlPr>
+                <w:rPr>
+                  <w:rFonts w:ascii="Cambria Math" w:hAnsi="Cambria Math"/>
+                  <w:bCs/>
+                  <w:iCs/>
+                  <w:color w:val="222222"/>
+                </w:rPr>
+              </m:ctrlPr>
+            </m:sSupPr>
+            <m:e>
+              <m:r>
+                <m:rPr>
+                  <m:sty m:val="p"/>
+                </m:rPr>
+                <w:rPr>
+                  <w:rFonts w:ascii="Cambria Math" w:hAnsi="Cambria Math"/>
+                  <w:color w:val="222222"/>
+                </w:rPr>
+                <m:t xml:space="preserve"> δ</m:t>
+              </m:r>
+            </m:e>
+            <m:sup>
+              <m:r>
+                <w:rPr>
+                  <w:rFonts w:ascii="Cambria Math" w:hAnsi="Cambria Math"/>
+                  <w:color w:val="222222"/>
+                </w:rPr>
+                <m:t>15</m:t>
+              </m:r>
+            </m:sup>
+          </m:sSup>
+          <m:r>
+            <m:rPr>
+              <m:sty m:val="p"/>
+            </m:rPr>
+            <w:rPr>
+              <w:rFonts w:ascii="Cambria Math" w:hAnsi="Cambria Math"/>
+              <w:color w:val="222222"/>
+            </w:rPr>
+            <m:t xml:space="preserve">N </m:t>
+          </m:r>
+          <m:d>
+            <m:dPr>
+              <m:ctrlPr>
+                <w:rPr>
+                  <w:rFonts w:ascii="Cambria Math" w:hAnsi="Cambria Math"/>
+                  <w:bCs/>
+                  <w:color w:val="222222"/>
+                </w:rPr>
+              </m:ctrlPr>
+            </m:dPr>
+            <m:e>
+              <m:r>
+                <m:rPr>
+                  <m:sty m:val="p"/>
+                </m:rPr>
+                <w:rPr>
+                  <w:rFonts w:ascii="Cambria Math" w:hAnsi="Cambria Math"/>
+                  <w:color w:val="222222"/>
+                </w:rPr>
+                <m:t xml:space="preserve"> ‰</m:t>
+              </m:r>
+              <m:r>
+                <m:rPr>
+                  <m:sty m:val="p"/>
+                </m:rPr>
+                <w:rPr>
+                  <w:rFonts w:ascii="Cambria Math"/>
+                  <w:color w:val="222222"/>
+                </w:rPr>
+                <m:t xml:space="preserve"> </m:t>
+              </m:r>
+              <m:r>
+                <m:rPr>
+                  <m:sty m:val="p"/>
+                </m:rPr>
+                <w:rPr>
+                  <w:rFonts w:ascii="Cambria Math" w:hAnsi="Cambria Math"/>
+                  <w:color w:val="222222"/>
+                </w:rPr>
+                <m:t>vs.  air</m:t>
+              </m:r>
+            </m:e>
+          </m:d>
+          <m:r>
+            <m:rPr>
+              <m:sty m:val="p"/>
+            </m:rPr>
+            <w:rPr>
+              <w:rFonts w:ascii="Cambria Math" w:hAnsi="Cambria Math"/>
+              <w:color w:val="222222"/>
+              <w:vertAlign w:val="subscript"/>
+            </w:rPr>
+            <m:t xml:space="preserve">= </m:t>
+          </m:r>
+          <m:d>
+            <m:dPr>
+              <m:ctrlPr>
+                <w:rPr>
+                  <w:rFonts w:ascii="Cambria Math" w:hAnsi="Cambria Math"/>
+                  <w:bCs/>
+                  <w:color w:val="222222"/>
+                  <w:vertAlign w:val="subscript"/>
+                </w:rPr>
+              </m:ctrlPr>
+            </m:dPr>
+            <m:e>
+              <m:f>
+                <m:fPr>
+                  <m:ctrlPr>
+                    <w:rPr>
+                      <w:rFonts w:ascii="Cambria Math" w:hAnsi="Cambria Math"/>
+                      <w:bCs/>
+                      <w:color w:val="222222"/>
+                      <w:vertAlign w:val="subscript"/>
+                    </w:rPr>
+                  </m:ctrlPr>
+                </m:fPr>
+                <m:num>
+                  <m:sSup>
+                    <m:sSupPr>
+                      <m:ctrlPr>
+                        <w:rPr>
+                          <w:rFonts w:ascii="Cambria Math" w:hAnsi="Cambria Math"/>
+                          <w:bCs/>
+                          <w:i/>
+                          <w:color w:val="222222"/>
+                          <w:vertAlign w:val="subscript"/>
+                        </w:rPr>
+                      </m:ctrlPr>
+                    </m:sSupPr>
+                    <m:e>
+                      <m:r>
+                        <w:rPr>
+                          <w:rFonts w:ascii="Cambria Math" w:hAnsi="Cambria Math"/>
+                          <w:color w:val="222222"/>
+                          <w:vertAlign w:val="subscript"/>
+                        </w:rPr>
+                        <m:t>(</m:t>
+                      </m:r>
+                    </m:e>
+                    <m:sup>
+                      <m:r>
+                        <w:rPr>
+                          <w:rFonts w:ascii="Cambria Math" w:hAnsi="Cambria Math"/>
+                          <w:color w:val="222222"/>
+                          <w:vertAlign w:val="subscript"/>
+                        </w:rPr>
+                        <m:t>15</m:t>
+                      </m:r>
+                    </m:sup>
+                  </m:sSup>
+                  <m:r>
+                    <m:rPr>
+                      <m:sty m:val="p"/>
+                    </m:rPr>
+                    <w:rPr>
+                      <w:rFonts w:ascii="Cambria Math" w:hAnsi="Cambria Math"/>
+                      <w:color w:val="222222"/>
+                      <w:vertAlign w:val="subscript"/>
+                    </w:rPr>
+                    <m:t>N</m:t>
+                  </m:r>
+                  <m:sSup>
+                    <m:sSupPr>
+                      <m:ctrlPr>
+                        <w:rPr>
+                          <w:rFonts w:ascii="Cambria Math" w:hAnsi="Cambria Math"/>
+                          <w:bCs/>
+                          <w:color w:val="222222"/>
+                          <w:vertAlign w:val="subscript"/>
+                        </w:rPr>
+                      </m:ctrlPr>
+                    </m:sSupPr>
+                    <m:e>
+                      <m:r>
+                        <m:rPr>
+                          <m:sty m:val="p"/>
+                        </m:rPr>
+                        <w:rPr>
+                          <w:rFonts w:ascii="Cambria Math" w:hAnsi="Cambria Math"/>
+                          <w:color w:val="222222"/>
+                          <w:vertAlign w:val="subscript"/>
+                        </w:rPr>
+                        <m:t>/</m:t>
+                      </m:r>
+                    </m:e>
+                    <m:sup>
+                      <m:r>
+                        <w:rPr>
+                          <w:rFonts w:ascii="Cambria Math" w:hAnsi="Cambria Math"/>
+                          <w:color w:val="222222"/>
+                          <w:vertAlign w:val="subscript"/>
+                        </w:rPr>
+                        <m:t>14</m:t>
+                      </m:r>
+                    </m:sup>
+                  </m:sSup>
+                  <m:r>
+                    <m:rPr>
+                      <m:sty m:val="p"/>
+                    </m:rPr>
+                    <w:rPr>
+                      <w:rFonts w:ascii="Cambria Math" w:hAnsi="Cambria Math"/>
+                      <w:color w:val="222222"/>
+                      <w:vertAlign w:val="subscript"/>
+                    </w:rPr>
+                    <m:t>N</m:t>
+                  </m:r>
+                  <m:sSub>
+                    <m:sSubPr>
+                      <m:ctrlPr>
+                        <w:rPr>
+                          <w:rFonts w:ascii="Cambria Math" w:hAnsi="Cambria Math"/>
+                          <w:bCs/>
+                          <w:color w:val="222222"/>
+                          <w:vertAlign w:val="subscript"/>
+                        </w:rPr>
+                      </m:ctrlPr>
+                    </m:sSubPr>
+                    <m:e>
+                      <m:r>
+                        <w:rPr>
+                          <w:rFonts w:ascii="Cambria Math" w:hAnsi="Cambria Math"/>
+                          <w:color w:val="222222"/>
+                          <w:vertAlign w:val="subscript"/>
+                        </w:rPr>
+                        <m:t>)</m:t>
+                      </m:r>
+                    </m:e>
+                    <m:sub>
+                      <m:r>
+                        <m:rPr>
+                          <m:sty m:val="p"/>
+                        </m:rPr>
+                        <w:rPr>
+                          <w:rFonts w:ascii="Cambria Math" w:hAnsi="Cambria Math"/>
+                          <w:color w:val="222222"/>
+                          <w:vertAlign w:val="subscript"/>
+                        </w:rPr>
+                        <m:t>Sample</m:t>
+                      </m:r>
+                    </m:sub>
+                  </m:sSub>
+                  <m:r>
+                    <m:rPr>
+                      <m:sty m:val="p"/>
+                    </m:rPr>
+                    <w:rPr>
+                      <w:rFonts w:ascii="Cambria Math" w:hAnsi="Cambria Math"/>
+                      <w:color w:val="222222"/>
+                      <w:vertAlign w:val="subscript"/>
+                    </w:rPr>
+                    <m:t xml:space="preserve"> </m:t>
+                  </m:r>
+                </m:num>
+                <m:den>
+                  <m:sSup>
+                    <m:sSupPr>
+                      <m:ctrlPr>
+                        <w:rPr>
+                          <w:rFonts w:ascii="Cambria Math" w:hAnsi="Cambria Math"/>
+                          <w:bCs/>
+                          <w:i/>
+                          <w:color w:val="222222"/>
+                          <w:vertAlign w:val="subscript"/>
+                        </w:rPr>
+                      </m:ctrlPr>
+                    </m:sSupPr>
+                    <m:e>
+                      <m:r>
+                        <w:rPr>
+                          <w:rFonts w:ascii="Cambria Math" w:hAnsi="Cambria Math"/>
+                          <w:color w:val="222222"/>
+                          <w:vertAlign w:val="subscript"/>
+                        </w:rPr>
+                        <m:t>(</m:t>
+                      </m:r>
+                    </m:e>
+                    <m:sup>
+                      <m:r>
+                        <w:rPr>
+                          <w:rFonts w:ascii="Cambria Math" w:hAnsi="Cambria Math"/>
+                          <w:color w:val="222222"/>
+                          <w:vertAlign w:val="subscript"/>
+                        </w:rPr>
+                        <m:t>15</m:t>
+                      </m:r>
+                    </m:sup>
+                  </m:sSup>
+                  <m:r>
+                    <m:rPr>
+                      <m:sty m:val="p"/>
+                    </m:rPr>
+                    <w:rPr>
+                      <w:rFonts w:ascii="Cambria Math" w:hAnsi="Cambria Math"/>
+                      <w:color w:val="222222"/>
+                      <w:vertAlign w:val="subscript"/>
+                    </w:rPr>
+                    <m:t>N</m:t>
+                  </m:r>
+                  <m:sSup>
+                    <m:sSupPr>
+                      <m:ctrlPr>
+                        <w:rPr>
+                          <w:rFonts w:ascii="Cambria Math" w:hAnsi="Cambria Math"/>
+                          <w:bCs/>
+                          <w:color w:val="222222"/>
+                          <w:vertAlign w:val="subscript"/>
+                        </w:rPr>
+                      </m:ctrlPr>
+                    </m:sSupPr>
+                    <m:e>
+                      <m:r>
+                        <m:rPr>
+                          <m:sty m:val="p"/>
+                        </m:rPr>
+                        <w:rPr>
+                          <w:rFonts w:ascii="Cambria Math" w:hAnsi="Cambria Math"/>
+                          <w:color w:val="222222"/>
+                          <w:vertAlign w:val="subscript"/>
+                        </w:rPr>
+                        <m:t>/</m:t>
+                      </m:r>
+                    </m:e>
+                    <m:sup>
+                      <m:r>
+                        <w:rPr>
+                          <w:rFonts w:ascii="Cambria Math" w:hAnsi="Cambria Math"/>
+                          <w:color w:val="222222"/>
+                          <w:vertAlign w:val="subscript"/>
+                        </w:rPr>
+                        <m:t>14</m:t>
+                      </m:r>
+                    </m:sup>
+                  </m:sSup>
+                  <m:r>
+                    <m:rPr>
+                      <m:sty m:val="p"/>
+                    </m:rPr>
+                    <w:rPr>
+                      <w:rFonts w:ascii="Cambria Math" w:hAnsi="Cambria Math"/>
+                      <w:color w:val="222222"/>
+                      <w:vertAlign w:val="subscript"/>
+                    </w:rPr>
+                    <m:t>N</m:t>
+                  </m:r>
+                  <m:sSub>
+                    <m:sSubPr>
+                      <m:ctrlPr>
+                        <w:rPr>
+                          <w:rFonts w:ascii="Cambria Math" w:hAnsi="Cambria Math"/>
+                          <w:bCs/>
+                          <w:color w:val="222222"/>
+                          <w:vertAlign w:val="subscript"/>
+                        </w:rPr>
+                      </m:ctrlPr>
+                    </m:sSubPr>
+                    <m:e>
+                      <m:r>
+                        <w:rPr>
+                          <w:rFonts w:ascii="Cambria Math" w:hAnsi="Cambria Math"/>
+                          <w:color w:val="222222"/>
+                          <w:vertAlign w:val="subscript"/>
+                        </w:rPr>
+                        <m:t>)</m:t>
+                      </m:r>
+                    </m:e>
+                    <m:sub>
+                      <m:r>
+                        <m:rPr>
+                          <m:sty m:val="p"/>
+                        </m:rPr>
+                        <w:rPr>
+                          <w:rFonts w:ascii="Cambria Math" w:hAnsi="Cambria Math"/>
+                          <w:color w:val="222222"/>
+                          <w:vertAlign w:val="subscript"/>
+                        </w:rPr>
+                        <m:t>Air</m:t>
+                      </m:r>
+                    </m:sub>
+                  </m:sSub>
+                </m:den>
+              </m:f>
+              <m:r>
+                <m:rPr>
+                  <m:sty m:val="p"/>
+                </m:rPr>
+                <w:rPr>
+                  <w:rFonts w:ascii="Cambria Math" w:hAnsi="Cambria Math"/>
+                  <w:color w:val="222222"/>
+                  <w:vertAlign w:val="subscript"/>
+                </w:rPr>
+                <m:t>-1</m:t>
+              </m:r>
+            </m:e>
+          </m:d>
+          <m:r>
+            <m:rPr>
+              <m:sty m:val="p"/>
+            </m:rPr>
+            <w:rPr>
+              <w:rFonts w:ascii="Cambria Math" w:hAnsi="Cambria Math"/>
+              <w:color w:val="222222"/>
+              <w:vertAlign w:val="subscript"/>
+            </w:rPr>
+            <m:t>*1000</m:t>
+          </m:r>
+        </m:oMath>
+      </m:oMathPara>
     </w:p>
     <w:p>
       <w:pPr>
@@ -705,7 +942,6 @@
         </w:rPr>
         <w:t xml:space="preserve"> represents the injection number since last column oxidation, and </w:t>
       </w:r>
-      <w:proofErr w:type="spellStart"/>
       <w:r>
         <w:rPr>
           <w:rFonts w:ascii="Times New Roman" w:hAnsi="Times New Roman" w:cs="Times New Roman"/>
@@ -713,7 +949,6 @@
         </w:rPr>
         <w:t>Std</w:t>
       </w:r>
-      <w:proofErr w:type="spellEnd"/>
       <w:r>
         <w:rPr>
           <w:rFonts w:ascii="Times New Roman" w:hAnsi="Times New Roman" w:cs="Times New Roman"/>
@@ -860,10 +1095,9 @@
         <w:rPr>
           <w:rFonts w:ascii="Times New Roman" w:eastAsiaTheme="minorEastAsia" w:hAnsi="Times New Roman" w:cs="Times New Roman"/>
         </w:rPr>
+        <w:lastRenderedPageBreak/>
         <w:t xml:space="preserve">Where </w:t>
       </w:r>
-      <w:proofErr w:type="spellStart"/>
-      <w:proofErr w:type="gramStart"/>
       <w:r>
         <w:rPr>
           <w:rFonts w:ascii="Times New Roman" w:eastAsiaTheme="minorEastAsia" w:hAnsi="Times New Roman" w:cs="Times New Roman"/>
@@ -879,8 +1113,6 @@
         </w:rPr>
         <w:t>aa,t</w:t>
       </w:r>
-      <w:proofErr w:type="spellEnd"/>
-      <w:proofErr w:type="gramEnd"/>
       <w:r>
         <w:rPr>
           <w:rFonts w:ascii="Times New Roman" w:eastAsiaTheme="minorEastAsia" w:hAnsi="Times New Roman" w:cs="Times New Roman"/>
@@ -916,7 +1148,6 @@
         </w:rPr>
         <w:t xml:space="preserve"> (</w:t>
       </w:r>
-      <w:proofErr w:type="spellStart"/>
       <w:r>
         <w:rPr>
           <w:rFonts w:ascii="Times New Roman" w:eastAsiaTheme="minorEastAsia" w:hAnsi="Times New Roman" w:cs="Times New Roman"/>
@@ -932,7 +1163,6 @@
         </w:rPr>
         <w:t>aa,t</w:t>
       </w:r>
-      <w:proofErr w:type="spellEnd"/>
       <w:r>
         <w:rPr>
           <w:rFonts w:ascii="Times New Roman" w:eastAsiaTheme="minorEastAsia" w:hAnsi="Times New Roman" w:cs="Times New Roman"/>
@@ -1141,36 +1371,18 @@
         <w:rPr>
           <w:rFonts w:ascii="Times New Roman" w:eastAsiaTheme="minorEastAsia" w:hAnsi="Times New Roman" w:cs="Times New Roman"/>
         </w:rPr>
-        <w:lastRenderedPageBreak/>
-        <w:t xml:space="preserve">Where the drift value, </w:t>
-      </w:r>
-      <w:proofErr w:type="spellStart"/>
-      <w:proofErr w:type="gramStart"/>
-      <w:r>
-        <w:rPr>
-          <w:rFonts w:ascii="Times New Roman" w:eastAsiaTheme="minorEastAsia" w:hAnsi="Times New Roman" w:cs="Times New Roman"/>
-        </w:rPr>
-        <w:t>D</w:t>
+        <w:t>Where the drift value, D</w:t>
       </w:r>
       <w:r>
         <w:rPr>
           <w:rFonts w:ascii="Times New Roman" w:eastAsiaTheme="minorEastAsia" w:hAnsi="Times New Roman" w:cs="Times New Roman"/>
           <w:vertAlign w:val="subscript"/>
         </w:rPr>
-        <w:t>aa,t</w:t>
-      </w:r>
-      <w:proofErr w:type="spellEnd"/>
-      <w:proofErr w:type="gramEnd"/>
+        <w:t xml:space="preserve">aa,t, </w:t>
+      </w:r>
       <w:r>
         <w:rPr>
           <w:rFonts w:ascii="Times New Roman" w:eastAsiaTheme="minorEastAsia" w:hAnsi="Times New Roman" w:cs="Times New Roman"/>
-          <w:vertAlign w:val="subscript"/>
-        </w:rPr>
-        <w:t xml:space="preserve">, </w:t>
-      </w:r>
-      <w:r>
-        <w:rPr>
-          <w:rFonts w:ascii="Times New Roman" w:eastAsiaTheme="minorEastAsia" w:hAnsi="Times New Roman" w:cs="Times New Roman"/>
         </w:rPr>
         <w:t>is subtracted from the sample value for a given amino acid and a given injection to correct the observed sample values for precision drift since last column oxidation. Mean sample corrected values for the triplicate injections were used for all analyses and trophic position calculations</w:t>
       </w:r>
@@ -1179,39 +1391,7 @@
           <w:rFonts w:ascii="Times New Roman" w:hAnsi="Times New Roman" w:cs="Times New Roman"/>
           <w:iCs/>
         </w:rPr>
-        <w:t xml:space="preserve">. </w:t>
-      </w:r>
-      <w:proofErr w:type="spellStart"/>
-      <w:r>
-        <w:rPr>
-          <w:rFonts w:ascii="Times New Roman" w:hAnsi="Times New Roman" w:cs="Times New Roman"/>
-          <w:iCs/>
-        </w:rPr>
-        <w:t>Norleucine</w:t>
-      </w:r>
-      <w:proofErr w:type="spellEnd"/>
-      <w:r>
-        <w:rPr>
-          <w:rFonts w:ascii="Times New Roman" w:hAnsi="Times New Roman" w:cs="Times New Roman"/>
-          <w:iCs/>
-        </w:rPr>
-        <w:t xml:space="preserve"> had lower precision in standards (mean = 0.4) compared to </w:t>
-      </w:r>
-      <w:proofErr w:type="spellStart"/>
-      <w:r>
-        <w:rPr>
-          <w:rFonts w:ascii="Times New Roman" w:hAnsi="Times New Roman" w:cs="Times New Roman"/>
-          <w:iCs/>
-        </w:rPr>
-        <w:t>phenyalanine</w:t>
-      </w:r>
-      <w:proofErr w:type="spellEnd"/>
-      <w:r>
-        <w:rPr>
-          <w:rFonts w:ascii="Times New Roman" w:hAnsi="Times New Roman" w:cs="Times New Roman"/>
-          <w:iCs/>
-        </w:rPr>
-        <w:t xml:space="preserve">, therefore no correction using the internal standard was applied. </w:t>
+        <w:t xml:space="preserve">. Norleucine had lower precision in standards (mean = 0.4) compared to phenyalanine, therefore no correction using the internal standard was applied. </w:t>
       </w:r>
       <w:r>
         <w:rPr>
@@ -1279,119 +1459,7 @@
           <w:bCs/>
         </w:rPr>
         <w:tab/>
-        <w:t>Trophic discrimination factors are variable based on animal diet (</w:t>
-      </w:r>
-      <w:proofErr w:type="spellStart"/>
-      <w:r>
-        <w:rPr>
-          <w:rFonts w:ascii="Times New Roman" w:hAnsi="Times New Roman" w:cs="Times New Roman"/>
-          <w:bCs/>
-        </w:rPr>
-        <w:t>omnivory</w:t>
-      </w:r>
-      <w:proofErr w:type="spellEnd"/>
-      <w:r>
-        <w:rPr>
-          <w:rFonts w:ascii="Times New Roman" w:hAnsi="Times New Roman" w:cs="Times New Roman"/>
-          <w:bCs/>
-        </w:rPr>
-        <w:t xml:space="preserve">/carnivory verse herbivory), pathways of nitrogen excretion, and trophic level (Nielsen et al. 2015, McMahon) with </w:t>
-      </w:r>
-      <w:proofErr w:type="spellStart"/>
-      <w:r>
-        <w:rPr>
-          <w:rFonts w:ascii="Times New Roman" w:hAnsi="Times New Roman" w:cs="Times New Roman"/>
-          <w:bCs/>
-        </w:rPr>
-        <w:t>ominvory</w:t>
-      </w:r>
-      <w:proofErr w:type="spellEnd"/>
-      <w:r>
-        <w:rPr>
-          <w:rFonts w:ascii="Times New Roman" w:hAnsi="Times New Roman" w:cs="Times New Roman"/>
-          <w:bCs/>
-        </w:rPr>
-        <w:t xml:space="preserve">/carnivory and higher trophic levels demonstrating </w:t>
-      </w:r>
-      <w:proofErr w:type="spellStart"/>
-      <w:r>
-        <w:rPr>
-          <w:rFonts w:ascii="Times New Roman" w:hAnsi="Times New Roman" w:cs="Times New Roman"/>
-          <w:bCs/>
-        </w:rPr>
-        <w:t>thew</w:t>
-      </w:r>
-      <w:proofErr w:type="spellEnd"/>
-      <w:r>
-        <w:rPr>
-          <w:rFonts w:ascii="Times New Roman" w:hAnsi="Times New Roman" w:cs="Times New Roman"/>
-          <w:bCs/>
-        </w:rPr>
-        <w:t xml:space="preserve"> lowest trophic enrichment for most amino acids. Trophic discrimination has ultimately been attributed to diet quality (similarity in tissues between consumer and prey) and mode of nitrogen excretions, although the relative impacts of each is </w:t>
-      </w:r>
-      <w:proofErr w:type="spellStart"/>
-      <w:r>
-        <w:rPr>
-          <w:rFonts w:ascii="Times New Roman" w:hAnsi="Times New Roman" w:cs="Times New Roman"/>
-          <w:bCs/>
-        </w:rPr>
-        <w:t>diffeicult</w:t>
-      </w:r>
-      <w:proofErr w:type="spellEnd"/>
-      <w:r>
-        <w:rPr>
-          <w:rFonts w:ascii="Times New Roman" w:hAnsi="Times New Roman" w:cs="Times New Roman"/>
-          <w:bCs/>
-        </w:rPr>
-        <w:t xml:space="preserve"> to discern, especially considering most controlled feeding studies include low-trophic level ammonia </w:t>
-      </w:r>
-      <w:proofErr w:type="spellStart"/>
-      <w:r>
-        <w:rPr>
-          <w:rFonts w:ascii="Times New Roman" w:hAnsi="Times New Roman" w:cs="Times New Roman"/>
-          <w:bCs/>
-        </w:rPr>
-        <w:t>excretors</w:t>
-      </w:r>
-      <w:proofErr w:type="spellEnd"/>
-      <w:r>
-        <w:rPr>
-          <w:rFonts w:ascii="Times New Roman" w:hAnsi="Times New Roman" w:cs="Times New Roman"/>
-          <w:bCs/>
-        </w:rPr>
-        <w:t xml:space="preserve"> but not high (i.e., adult hake or salmon). In coastal Washington, most trophic transfers are between high diet quality, piscivorous fish (ammonia </w:t>
-      </w:r>
-      <w:proofErr w:type="spellStart"/>
-      <w:r>
-        <w:rPr>
-          <w:rFonts w:ascii="Times New Roman" w:hAnsi="Times New Roman" w:cs="Times New Roman"/>
-          <w:bCs/>
-        </w:rPr>
-        <w:t>excretors</w:t>
-      </w:r>
-      <w:proofErr w:type="spellEnd"/>
-      <w:r>
-        <w:rPr>
-          <w:rFonts w:ascii="Times New Roman" w:hAnsi="Times New Roman" w:cs="Times New Roman"/>
-          <w:bCs/>
-        </w:rPr>
-        <w:t xml:space="preserve">) with a high-quality transfer between fish and harbor seal (urea </w:t>
-      </w:r>
-      <w:proofErr w:type="spellStart"/>
-      <w:r>
-        <w:rPr>
-          <w:rFonts w:ascii="Times New Roman" w:hAnsi="Times New Roman" w:cs="Times New Roman"/>
-          <w:bCs/>
-        </w:rPr>
-        <w:t>excretor</w:t>
-      </w:r>
-      <w:proofErr w:type="spellEnd"/>
-      <w:r>
-        <w:rPr>
-          <w:rFonts w:ascii="Times New Roman" w:hAnsi="Times New Roman" w:cs="Times New Roman"/>
-          <w:bCs/>
-        </w:rPr>
-        <w:t xml:space="preserve">). Studies exploring using multiple trophic discrimination factors based on the food web structure and consumption type produce more accurate trophic position estimations especially for higher level consumers (McMahon et al 2015a, McMahon et a. 2015b, McMahon et al. 2019). </w:t>
+        <w:t xml:space="preserve">Trophic discrimination factors are variable based on animal diet (omnivory/carnivory verse herbivory), pathways of nitrogen excretion, and trophic level (Nielsen et al. 2015, McMahon) with ominvory/carnivory and higher trophic levels demonstrating thew lowest trophic enrichment for most amino acids. Trophic discrimination has ultimately been attributed to diet quality (similarity in tissues between consumer and prey) and mode of nitrogen excretions, although the relative impacts of each is diffeicult to discern, especially considering most controlled feeding studies include low-trophic level ammonia excretors but not high (i.e., adult hake or salmon). In coastal Washington, most trophic transfers are between high diet quality, piscivorous fish (ammonia excretors) with a high-quality transfer between fish and harbor seal (urea excretor). Studies exploring using multiple trophic discrimination factors based on the food web structure and consumption type produce more accurate trophic position estimations especially for higher level consumers (McMahon et al 2015a, McMahon et a. 2015b, McMahon et al. 2019). </w:t>
       </w:r>
     </w:p>
     <w:p>
@@ -1408,25 +1476,7 @@
           <w:bCs/>
         </w:rPr>
         <w:tab/>
-        <w:t xml:space="preserve">We applied multiple trophic position calculation frameworks for harbor seals to determine the best approach (Table 1 &amp; 2). We also applied these approaches to herring, a known harbor seal prey species, with data from Germain et al. Based on known foraging patterns, we anticipate harbor seals have an average trophic position of 4 to 5 and herring will have </w:t>
-      </w:r>
-      <w:proofErr w:type="spellStart"/>
-      <w:proofErr w:type="gramStart"/>
-      <w:r>
-        <w:rPr>
-          <w:rFonts w:ascii="Times New Roman" w:hAnsi="Times New Roman" w:cs="Times New Roman"/>
-          <w:bCs/>
-        </w:rPr>
-        <w:t>a</w:t>
-      </w:r>
-      <w:proofErr w:type="spellEnd"/>
-      <w:proofErr w:type="gramEnd"/>
-      <w:r>
-        <w:rPr>
-          <w:rFonts w:ascii="Times New Roman" w:hAnsi="Times New Roman" w:cs="Times New Roman"/>
-          <w:bCs/>
-        </w:rPr>
-        <w:t xml:space="preserve"> average trophic position of 2.5-2.9. Equation 2 produced the most accurate herring trophic position estimates for most amino acids (however valine was impossibly low). In contrast equation 3 produced the most accurate results for most amino acids compared to harbor seals, but these estimates were still unrealistically low for some amino acids (proline, valine), which is common for CSIA-AA (McMahon et al.). Additionally, this is not the most ecologically accurate parameterization, as it assumes all trophic transfers are of high prey quality, where there must be </w:t>
+        <w:t xml:space="preserve">We applied multiple trophic position calculation frameworks for harbor seals to determine the best approach (Table 1 &amp; 2). We also applied these approaches to herring, a known harbor seal prey species, with data from Germain et al. Based on known foraging patterns, we anticipate harbor seals have an average trophic position of 4 to 5 and herring will have a average trophic position of 2.5-2.9. Equation 2 produced the most accurate herring trophic position estimates for most amino acids (however valine was impossibly low). In contrast equation 3 produced the most accurate results for most amino acids compared to harbor seals, but these estimates were still unrealistically low for some amino acids (proline, valine), which is common for CSIA-AA (McMahon et al.). Additionally, this is not the most ecologically accurate parameterization, as it assumes all trophic transfers are of high prey quality, where there must be </w:t>
       </w:r>
       <w:r>
         <w:rPr>
@@ -1456,6 +1506,7 @@
       <w:pPr>
         <w:rPr>
           <w:rFonts w:ascii="Times New Roman" w:hAnsi="Times New Roman" w:cs="Times New Roman"/>
+          <w:b/>
         </w:rPr>
       </w:pPr>
       <w:r>
@@ -1471,507 +1522,1132 @@
           <w:rFonts w:ascii="Times New Roman" w:hAnsi="Times New Roman" w:cs="Times New Roman"/>
           <w:b/>
         </w:rPr>
-        <w:t xml:space="preserve">. Methods for Multivariate Autoregressive State-Space (MARSS) Model </w:t>
+        <w:t xml:space="preserve">. </w:t>
+      </w:r>
+      <w:r>
+        <w:rPr>
+          <w:rFonts w:ascii="Times New Roman" w:hAnsi="Times New Roman" w:cs="Times New Roman"/>
+          <w:b/>
+        </w:rPr>
+        <w:t>Justification for weighted Beta</w:t>
       </w:r>
     </w:p>
     <w:p>
       <w:pPr>
         <w:spacing w:line="480" w:lineRule="auto"/>
         <w:rPr>
-          <w:rFonts w:ascii="Times New Roman" w:hAnsi="Times New Roman" w:cs="Times New Roman"/>
+          <w:rFonts w:ascii="Times New Roman" w:eastAsia="Times New Roman" w:hAnsi="Times New Roman" w:cs="Times New Roman"/>
         </w:rPr>
       </w:pPr>
       <w:r>
         <w:rPr>
-          <w:rFonts w:ascii="Times New Roman" w:hAnsi="Times New Roman" w:cs="Times New Roman"/>
-        </w:rPr>
-        <w:t xml:space="preserve">A </w:t>
-      </w:r>
-      <w:r>
-        <w:rPr>
-          <w:rFonts w:ascii="Times New Roman" w:hAnsi="Times New Roman" w:cs="Times New Roman"/>
-        </w:rPr>
-        <w:t xml:space="preserve">MARSS </w:t>
-      </w:r>
-      <w:r>
-        <w:rPr>
-          <w:rFonts w:ascii="Times New Roman" w:hAnsi="Times New Roman" w:cs="Times New Roman"/>
-        </w:rPr>
-        <w:t xml:space="preserve">model was fit to herring stock spawning biomass and harbor seal stock population size. </w:t>
-      </w:r>
-      <w:r>
-        <w:rPr>
-          <w:rFonts w:ascii="Times New Roman" w:hAnsi="Times New Roman" w:cs="Times New Roman"/>
-        </w:rPr>
-        <w:t>Harbor seal datasets and herring biomass were collected by stock (n = 7 and n = 20, respectively) but did not have observations for every for every year (Figure S</w:t>
-      </w:r>
-      <w:r>
-        <w:rPr>
-          <w:rFonts w:ascii="Times New Roman" w:hAnsi="Times New Roman" w:cs="Times New Roman"/>
-        </w:rPr>
-        <w:t>8</w:t>
-      </w:r>
-      <w:r>
-        <w:rPr>
-          <w:rFonts w:ascii="Times New Roman" w:hAnsi="Times New Roman" w:cs="Times New Roman"/>
-        </w:rPr>
-        <w:t xml:space="preserve"> and Figure </w:t>
-      </w:r>
-      <w:r>
-        <w:rPr>
-          <w:rFonts w:ascii="Times New Roman" w:hAnsi="Times New Roman" w:cs="Times New Roman"/>
-        </w:rPr>
-        <w:t>S10</w:t>
-      </w:r>
-      <w:r>
-        <w:rPr>
-          <w:rFonts w:ascii="Times New Roman" w:hAnsi="Times New Roman" w:cs="Times New Roman"/>
-        </w:rPr>
-        <w:t>). In order to get total population and total biomass estimates for these species for each year two MARSS models were fit to the data, one for each species, to estimate population and biomass for each year for each for each stock</w:t>
-      </w:r>
-      <w:r>
-        <w:rPr>
-          <w:rFonts w:ascii="Times New Roman" w:hAnsi="Times New Roman" w:cs="Times New Roman"/>
-        </w:rPr>
-        <w:t xml:space="preserve"> (Figure S9 and Figure S11)</w:t>
-      </w:r>
-      <w:r>
-        <w:rPr>
-          <w:rFonts w:ascii="Times New Roman" w:hAnsi="Times New Roman" w:cs="Times New Roman"/>
-        </w:rPr>
-        <w:t xml:space="preserve">. </w:t>
-      </w:r>
-      <w:r>
-        <w:rPr>
-          <w:rFonts w:ascii="Times New Roman" w:hAnsi="Times New Roman" w:cs="Times New Roman"/>
-        </w:rPr>
-        <w:t xml:space="preserve">For both datasets process variance (Q) </w:t>
-      </w:r>
-      <w:r>
-        <w:rPr>
-          <w:rFonts w:ascii="Times New Roman" w:hAnsi="Times New Roman" w:cs="Times New Roman"/>
-        </w:rPr>
-        <w:t xml:space="preserve">assumed equal variance and covariance across stocks, </w:t>
-      </w:r>
-      <w:r>
-        <w:rPr>
-          <w:rFonts w:ascii="Times New Roman" w:hAnsi="Times New Roman" w:cs="Times New Roman"/>
-        </w:rPr>
-        <w:t>and observation error (R) was</w:t>
-      </w:r>
-      <w:r>
-        <w:rPr>
-          <w:rFonts w:ascii="Times New Roman" w:hAnsi="Times New Roman" w:cs="Times New Roman"/>
-        </w:rPr>
-        <w:t xml:space="preserve"> assumed to be</w:t>
-      </w:r>
-      <w:r>
-        <w:rPr>
-          <w:rFonts w:ascii="Times New Roman" w:hAnsi="Times New Roman" w:cs="Times New Roman"/>
+          <w:rFonts w:ascii="Times New Roman" w:eastAsia="Times New Roman" w:hAnsi="Times New Roman" w:cs="Times New Roman"/>
+        </w:rPr>
+        <w:tab/>
+      </w:r>
+      <w:commentRangeStart w:id="0"/>
+      <w:r>
+        <w:rPr>
+          <w:rFonts w:ascii="Times New Roman" w:eastAsia="Times New Roman" w:hAnsi="Times New Roman" w:cs="Times New Roman"/>
+        </w:rPr>
+        <w:t xml:space="preserve">Application of a multi-TDF approach has led to consistent underestimates of trophic position compared to known feeding ecology (McMahon et al 2015, McMahon et al. 2019, Germain et al. 2015) despite its more realistic representation of metabolic </w:t>
+      </w:r>
+      <w:commentRangeStart w:id="1"/>
+      <w:r>
+        <w:rPr>
+          <w:rFonts w:ascii="Times New Roman" w:eastAsia="Times New Roman" w:hAnsi="Times New Roman" w:cs="Times New Roman"/>
+        </w:rPr>
+        <w:t>pathways</w:t>
+      </w:r>
+      <w:commentRangeEnd w:id="1"/>
+      <w:r>
+        <w:rPr>
+          <w:rStyle w:val="CommentReference"/>
+        </w:rPr>
+        <w:commentReference w:id="1"/>
+      </w:r>
+      <w:r>
+        <w:rPr>
+          <w:rFonts w:ascii="Times New Roman" w:eastAsia="Times New Roman" w:hAnsi="Times New Roman" w:cs="Times New Roman"/>
         </w:rPr>
         <w:t xml:space="preserve"> </w:t>
       </w:r>
       <w:r>
         <w:rPr>
-          <w:rFonts w:ascii="Times New Roman" w:hAnsi="Times New Roman" w:cs="Times New Roman"/>
-        </w:rPr>
-        <w:t>equal across stocks</w:t>
-      </w:r>
-      <w:r>
-        <w:rPr>
-          <w:rFonts w:ascii="Times New Roman" w:hAnsi="Times New Roman" w:cs="Times New Roman"/>
-        </w:rPr>
-        <w:t>. U and x</w:t>
-      </w:r>
-      <w:r>
-        <w:rPr>
-          <w:rFonts w:ascii="Times New Roman" w:hAnsi="Times New Roman" w:cs="Times New Roman"/>
-          <w:vertAlign w:val="subscript"/>
-        </w:rPr>
-        <w:t xml:space="preserve">0 </w:t>
-      </w:r>
-      <w:r>
-        <w:rPr>
-          <w:rFonts w:ascii="Times New Roman" w:hAnsi="Times New Roman" w:cs="Times New Roman"/>
-        </w:rPr>
-        <w:t>were both set to unequal</w:t>
-      </w:r>
-      <w:r>
-        <w:rPr>
-          <w:rFonts w:ascii="Times New Roman" w:hAnsi="Times New Roman" w:cs="Times New Roman"/>
-        </w:rPr>
-        <w:t>, thus assuming they vary across stocks</w:t>
-      </w:r>
-      <w:r>
-        <w:rPr>
-          <w:rFonts w:ascii="Times New Roman" w:hAnsi="Times New Roman" w:cs="Times New Roman"/>
-        </w:rPr>
-        <w:t xml:space="preserve">. Model states </w:t>
-      </w:r>
-      <w:r>
-        <w:rPr>
-          <w:rFonts w:ascii="Times New Roman" w:hAnsi="Times New Roman" w:cs="Times New Roman"/>
-        </w:rPr>
-        <w:t>(Figure S</w:t>
-      </w:r>
-      <w:r>
-        <w:rPr>
-          <w:rFonts w:ascii="Times New Roman" w:hAnsi="Times New Roman" w:cs="Times New Roman"/>
-        </w:rPr>
-        <w:t>9</w:t>
-      </w:r>
-      <w:r>
-        <w:rPr>
-          <w:rFonts w:ascii="Times New Roman" w:hAnsi="Times New Roman" w:cs="Times New Roman"/>
-        </w:rPr>
-        <w:t xml:space="preserve"> and S</w:t>
-      </w:r>
-      <w:r>
-        <w:rPr>
-          <w:rFonts w:ascii="Times New Roman" w:hAnsi="Times New Roman" w:cs="Times New Roman"/>
-        </w:rPr>
-        <w:t>11</w:t>
-      </w:r>
-      <w:r>
-        <w:rPr>
-          <w:rFonts w:ascii="Times New Roman" w:hAnsi="Times New Roman" w:cs="Times New Roman"/>
-        </w:rPr>
-        <w:t xml:space="preserve">) </w:t>
-      </w:r>
-      <w:r>
-        <w:rPr>
-          <w:rFonts w:ascii="Times New Roman" w:hAnsi="Times New Roman" w:cs="Times New Roman"/>
-        </w:rPr>
-        <w:t>were summed across years for total biomass/population size</w:t>
-      </w:r>
-      <w:r>
-        <w:rPr>
-          <w:rFonts w:ascii="Times New Roman" w:hAnsi="Times New Roman" w:cs="Times New Roman"/>
-        </w:rPr>
-        <w:t xml:space="preserve"> estimates. Harbor seal data has not been collected since 2000 and we assumed the population has remained constant from 2000-2010.</w:t>
+          <w:rFonts w:ascii="Times New Roman" w:eastAsia="Times New Roman" w:hAnsi="Times New Roman" w:cs="Times New Roman"/>
+        </w:rPr>
+        <w:t xml:space="preserve">compared to a single- TDF approach </w:t>
+      </w:r>
+      <w:r>
+        <w:rPr>
+          <w:rFonts w:ascii="Times New Roman" w:eastAsia="Times New Roman" w:hAnsi="Times New Roman" w:cs="Times New Roman"/>
+        </w:rPr>
+        <w:t>(</w:t>
+      </w:r>
+      <w:r>
+        <w:rPr>
+          <w:rFonts w:ascii="Times New Roman" w:eastAsia="Times New Roman" w:hAnsi="Times New Roman" w:cs="Times New Roman"/>
+          <w:i/>
+        </w:rPr>
+        <w:t>SI Figure S1</w:t>
+      </w:r>
+      <w:r>
+        <w:rPr>
+          <w:rFonts w:ascii="Times New Roman" w:eastAsia="Times New Roman" w:hAnsi="Times New Roman" w:cs="Times New Roman"/>
+        </w:rPr>
+        <w:t>). Harbor seals are expected to exhibit a trophic position ranging from approximately 3.5 to 5 and only 12%-66% of data fell within this range when applying the calculation described above (</w:t>
+      </w:r>
+      <w:r>
+        <w:rPr>
+          <w:rFonts w:ascii="Times New Roman" w:eastAsia="Times New Roman" w:hAnsi="Times New Roman" w:cs="Times New Roman"/>
+          <w:i/>
+        </w:rPr>
+        <w:t>SI Figure S1</w:t>
+      </w:r>
+      <w:r>
+        <w:rPr>
+          <w:rFonts w:ascii="Times New Roman" w:eastAsia="Times New Roman" w:hAnsi="Times New Roman" w:cs="Times New Roman"/>
+        </w:rPr>
+        <w:t xml:space="preserve">). Primary producers that utilize the C4 photosynthesis pathway such as sea grasses and some macrophytes (i.e., </w:t>
+      </w:r>
+      <w:r>
+        <w:rPr>
+          <w:rFonts w:ascii="Times New Roman" w:eastAsia="Times New Roman" w:hAnsi="Times New Roman" w:cs="Times New Roman"/>
+          <w:i/>
+        </w:rPr>
+        <w:t xml:space="preserve">Ulva spp. </w:t>
+      </w:r>
+      <w:r>
+        <w:rPr>
+          <w:rFonts w:ascii="Times New Roman" w:eastAsia="Times New Roman" w:hAnsi="Times New Roman" w:cs="Times New Roman"/>
+        </w:rPr>
+        <w:t xml:space="preserve">Xu et al. 2012) have substantially lower discrimination between trophic amino acids and phenyalanine than C3 producers (Vander Zanden et al. 2013, Choi et al. 2017) (Table 1). Thus, if C4 derived organic matter is utilized in marine food webs and trophic position calculations assume only C3 pathways, trophic position will be consistently underestimated. Given the abundance of seagrasses in coastal Washington and the Salish Sea (Shelton et al. 2017) and food web coupling in these coastal environments (Howe and Simenstad 2015) it is expected C4 primary producers contribute to Salish Sea and coastal Washington food webs in which harbor seals forage (Feddern et al. 2021). </w:t>
+      </w:r>
+      <w:commentRangeEnd w:id="0"/>
+      <w:r>
+        <w:rPr>
+          <w:rStyle w:val="CommentReference"/>
+        </w:rPr>
+        <w:commentReference w:id="0"/>
       </w:r>
     </w:p>
     <w:p>
       <w:pPr>
-        <w:rPr>
-          <w:rFonts w:ascii="Times New Roman" w:hAnsi="Times New Roman" w:cs="Times New Roman"/>
+        <w:spacing w:line="480" w:lineRule="auto"/>
+        <w:rPr>
+          <w:rFonts w:ascii="Times New Roman" w:hAnsi="Times New Roman" w:cs="Times New Roman"/>
+          <w:bCs/>
         </w:rPr>
       </w:pPr>
-      <w:r>
-        <w:rPr>
-          <w:rFonts w:ascii="Times New Roman" w:hAnsi="Times New Roman" w:cs="Times New Roman"/>
-        </w:rPr>
-        <w:br w:type="page"/>
-      </w:r>
     </w:p>
     <w:p>
       <w:pPr>
         <w:rPr>
           <w:rFonts w:ascii="Times New Roman" w:hAnsi="Times New Roman" w:cs="Times New Roman"/>
-          <w:b/>
+          <w:bCs/>
         </w:rPr>
       </w:pPr>
       <w:r>
         <w:rPr>
           <w:rFonts w:ascii="Times New Roman" w:hAnsi="Times New Roman" w:cs="Times New Roman"/>
-          <w:b/>
-        </w:rPr>
-        <w:lastRenderedPageBreak/>
-        <w:t>4</w:t>
-      </w:r>
-      <w:r>
-        <w:rPr>
-          <w:rFonts w:ascii="Times New Roman" w:hAnsi="Times New Roman" w:cs="Times New Roman"/>
-          <w:b/>
-        </w:rPr>
-        <w:t xml:space="preserve">. </w:t>
-      </w:r>
-      <w:r>
-        <w:rPr>
-          <w:rFonts w:ascii="Times New Roman" w:hAnsi="Times New Roman" w:cs="Times New Roman"/>
-          <w:b/>
-        </w:rPr>
-        <w:t>using multi-trophic amino acid analysis compared to only glutamic acid</w:t>
+          <w:bCs/>
+        </w:rPr>
+        <w:br w:type="page"/>
       </w:r>
     </w:p>
     <w:p>
       <w:pPr>
-        <w:rPr>
-          <w:rFonts w:ascii="Times New Roman" w:hAnsi="Times New Roman" w:cs="Times New Roman"/>
+        <w:spacing w:line="480" w:lineRule="auto"/>
+        <w:rPr>
+          <w:rFonts w:ascii="Times New Roman" w:eastAsia="Times New Roman" w:hAnsi="Times New Roman" w:cs="Times New Roman"/>
+          <w:b/>
         </w:rPr>
       </w:pPr>
       <w:r>
         <w:rPr>
-          <w:rFonts w:ascii="Times New Roman" w:hAnsi="Times New Roman" w:cs="Times New Roman"/>
-        </w:rPr>
-        <w:t>-</w:t>
-      </w:r>
-      <w:r>
-        <w:rPr>
-          <w:rFonts w:ascii="Times New Roman" w:hAnsi="Times New Roman" w:cs="Times New Roman"/>
-        </w:rPr>
-        <w:t xml:space="preserve">Similar results, similar coefficients, improves model certainty. </w:t>
+          <w:rFonts w:ascii="Times New Roman" w:eastAsia="Times New Roman" w:hAnsi="Times New Roman" w:cs="Times New Roman"/>
+          <w:b/>
+        </w:rPr>
+        <w:lastRenderedPageBreak/>
+        <w:t xml:space="preserve">5. </w:t>
+      </w:r>
+      <w:r>
+        <w:rPr>
+          <w:rFonts w:ascii="Times New Roman" w:eastAsia="Times New Roman" w:hAnsi="Times New Roman" w:cs="Times New Roman"/>
+          <w:b/>
+        </w:rPr>
+        <w:t>Identifying temporal and sex-based trends in harbor seal trophic position</w:t>
       </w:r>
     </w:p>
     <w:p>
       <w:pPr>
-        <w:rPr>
-          <w:rFonts w:ascii="Times New Roman" w:hAnsi="Times New Roman" w:cs="Times New Roman"/>
+        <w:spacing w:line="480" w:lineRule="auto"/>
+        <w:contextualSpacing/>
+        <w:rPr>
+          <w:rFonts w:ascii="Times New Roman" w:eastAsia="Times New Roman" w:hAnsi="Times New Roman" w:cs="Times New Roman"/>
         </w:rPr>
       </w:pPr>
       <w:r>
         <w:rPr>
-          <w:rFonts w:ascii="Times New Roman" w:hAnsi="Times New Roman" w:cs="Times New Roman"/>
-        </w:rPr>
-        <w:t>-</w:t>
-      </w:r>
-      <w:r>
-        <w:rPr>
-          <w:rFonts w:ascii="Times New Roman" w:hAnsi="Times New Roman" w:cs="Times New Roman"/>
-        </w:rPr>
-        <w:t>Tissue turnover primary driver</w:t>
-      </w:r>
-      <w:r>
-        <w:rPr>
-          <w:rFonts w:ascii="Times New Roman" w:hAnsi="Times New Roman" w:cs="Times New Roman"/>
-        </w:rPr>
-        <w:t xml:space="preserve"> for differences? Using lag and multi AA net averaging different turnovers? Aspartic Acid == LONG turnover probably why </w:t>
-      </w:r>
-      <w:proofErr w:type="spellStart"/>
-      <w:r>
-        <w:rPr>
-          <w:rFonts w:ascii="Times New Roman" w:hAnsi="Times New Roman" w:cs="Times New Roman"/>
-        </w:rPr>
-        <w:t>its</w:t>
-      </w:r>
-      <w:proofErr w:type="spellEnd"/>
-      <w:r>
-        <w:rPr>
-          <w:rFonts w:ascii="Times New Roman" w:hAnsi="Times New Roman" w:cs="Times New Roman"/>
-        </w:rPr>
-        <w:t xml:space="preserve"> so different. Important to consider turnover when selecting AAs to use</w:t>
+          <w:rFonts w:ascii="Times New Roman" w:eastAsia="Times New Roman" w:hAnsi="Times New Roman" w:cs="Times New Roman"/>
+        </w:rPr>
+        <w:tab/>
+      </w:r>
+      <w:r>
+        <w:rPr>
+          <w:rFonts w:ascii="Times New Roman" w:hAnsi="Times New Roman" w:cs="Times New Roman"/>
+          <w:iCs/>
+        </w:rPr>
+        <w:t>Generalized additive models (GAMs) were fit to trophic position by year using a smoothed term for year and forward selection of the following covariates</w:t>
+      </w:r>
+      <w:r>
+        <w:rPr>
+          <w:rFonts w:ascii="Times New Roman" w:eastAsia="Times New Roman" w:hAnsi="Times New Roman" w:cs="Times New Roman"/>
+        </w:rPr>
+        <w:t xml:space="preserve">. </w:t>
+      </w:r>
+      <w:commentRangeStart w:id="2"/>
+      <w:r>
+        <w:rPr>
+          <w:rFonts w:ascii="Times New Roman" w:eastAsia="Times New Roman" w:hAnsi="Times New Roman" w:cs="Times New Roman"/>
+        </w:rPr>
+        <w:t xml:space="preserve">Previous studies have found sex specific differences in the stable isotope values of bulk tissue which has been attributed to differences in nearshore verse offshore foraging strategies </w:t>
+      </w:r>
+      <w:r>
+        <w:rPr>
+          <w:rFonts w:ascii="Times New Roman" w:eastAsia="Times New Roman" w:hAnsi="Times New Roman" w:cs="Times New Roman"/>
+        </w:rPr>
+        <w:t>(Bjorkland et al. 2015).</w:t>
+      </w:r>
+      <w:r>
+        <w:rPr>
+          <w:rFonts w:ascii="Times New Roman" w:eastAsia="Times New Roman" w:hAnsi="Times New Roman" w:cs="Times New Roman"/>
+        </w:rPr>
+        <w:t xml:space="preserve"> Additionally, prey switching is common as juveniles pinnipeds grow to adults (Zhao et al. 2004). We tested the significance of sex and length in harbor seal trophic position to understand whether this trend was reflective of long-term relationships in harbor seal trophic position. </w:t>
+      </w:r>
+      <w:commentRangeEnd w:id="2"/>
+      <w:r>
+        <w:rPr>
+          <w:rStyle w:val="CommentReference"/>
+        </w:rPr>
+        <w:commentReference w:id="2"/>
+      </w:r>
+      <w:r>
+        <w:rPr>
+          <w:rFonts w:ascii="Times New Roman" w:eastAsia="Times New Roman" w:hAnsi="Times New Roman" w:cs="Times New Roman"/>
+        </w:rPr>
+        <w:t xml:space="preserve">Only a subset of the samples included sex and length metadata and therefore separate length and sex specific analyses were fit to the data. Two standard linear models (equation 5) with an interaction effect between trophic amino acid as a factor and 1) sex as a factor and 2) length as a continuous covariate were fit to both Salish Sea and coastal WA to test whether trophic position varies with length and sex, and whether these trends are consistent between amino acids. The standard linear model took the following structure: </w:t>
       </w:r>
     </w:p>
     <w:p>
       <w:pPr>
-        <w:rPr>
-          <w:rFonts w:ascii="Times New Roman" w:hAnsi="Times New Roman" w:cs="Times New Roman"/>
+        <w:spacing w:line="480" w:lineRule="auto"/>
+        <w:rPr>
+          <w:rFonts w:ascii="Times New Roman" w:eastAsia="Times New Roman" w:hAnsi="Times New Roman" w:cs="Times New Roman"/>
         </w:rPr>
       </w:pPr>
-      <w:r>
-        <w:rPr>
-          <w:rFonts w:ascii="Times New Roman" w:hAnsi="Times New Roman" w:cs="Times New Roman"/>
-        </w:rPr>
-        <w:t>-PHE t</w:t>
-      </w:r>
-      <w:r>
-        <w:rPr>
-          <w:rFonts w:ascii="Times New Roman" w:hAnsi="Times New Roman" w:cs="Times New Roman"/>
-          <w:vertAlign w:val="subscript"/>
-        </w:rPr>
-        <w:t>0.5</w:t>
-      </w:r>
-      <w:r>
-        <w:rPr>
-          <w:rFonts w:ascii="Times New Roman" w:hAnsi="Times New Roman" w:cs="Times New Roman"/>
-        </w:rPr>
-        <w:t xml:space="preserve"> is 780. Alanine (642), glutamic acid (940), valine (942) are the most similar in shrimp (Downs et al.). Compared to proline (369) and aspartic acid (1530). Look at lizard paper and Jens’s </w:t>
-      </w:r>
-      <w:proofErr w:type="spellStart"/>
-      <w:r>
-        <w:rPr>
-          <w:rFonts w:ascii="Times New Roman" w:hAnsi="Times New Roman" w:cs="Times New Roman"/>
-        </w:rPr>
-        <w:t>unpuplished</w:t>
-      </w:r>
-      <w:proofErr w:type="spellEnd"/>
-      <w:r>
-        <w:rPr>
-          <w:rFonts w:ascii="Times New Roman" w:hAnsi="Times New Roman" w:cs="Times New Roman"/>
-        </w:rPr>
-        <w:t xml:space="preserve"> paper (the one with sketchy data)</w:t>
-      </w:r>
+      <m:oMathPara>
+        <m:oMath>
+          <m:r>
+            <w:rPr>
+              <w:rFonts w:ascii="Cambria Math" w:eastAsia="Times New Roman" w:hAnsi="Cambria Math" w:cs="Times New Roman"/>
+            </w:rPr>
+            <m:t xml:space="preserve">5.  </m:t>
+          </m:r>
+          <m:sSub>
+            <m:sSubPr>
+              <m:ctrlPr>
+                <w:rPr>
+                  <w:rFonts w:ascii="Cambria Math" w:eastAsia="Times New Roman" w:hAnsi="Cambria Math" w:cs="Times New Roman"/>
+                  <w:b/>
+                  <w:i/>
+                </w:rPr>
+              </m:ctrlPr>
+            </m:sSubPr>
+            <m:e>
+              <m:r>
+                <m:rPr>
+                  <m:sty m:val="bi"/>
+                </m:rPr>
+                <w:rPr>
+                  <w:rFonts w:ascii="Cambria Math" w:eastAsia="Times New Roman" w:hAnsi="Cambria Math" w:cs="Times New Roman"/>
+                </w:rPr>
+                <m:t>y</m:t>
+              </m:r>
+            </m:e>
+            <m:sub>
+              <m:r>
+                <w:rPr>
+                  <w:rFonts w:ascii="Cambria Math" w:eastAsia="Times New Roman" w:hAnsi="Cambria Math" w:cs="Times New Roman"/>
+                </w:rPr>
+                <m:t>Tr</m:t>
+              </m:r>
+            </m:sub>
+          </m:sSub>
+          <m:r>
+            <w:rPr>
+              <w:rFonts w:ascii="Cambria Math" w:eastAsia="Times New Roman" w:hAnsi="Cambria Math" w:cs="Times New Roman"/>
+            </w:rPr>
+            <m:t>=α+</m:t>
+          </m:r>
+          <m:r>
+            <m:rPr>
+              <m:sty m:val="bi"/>
+            </m:rPr>
+            <w:rPr>
+              <w:rFonts w:ascii="Cambria Math" w:eastAsia="Times New Roman" w:hAnsi="Cambria Math" w:cs="Times New Roman"/>
+            </w:rPr>
+            <m:t>βX</m:t>
+          </m:r>
+          <m:r>
+            <w:rPr>
+              <w:rFonts w:ascii="Cambria Math" w:eastAsia="Times New Roman" w:hAnsi="Cambria Math" w:cs="Times New Roman"/>
+            </w:rPr>
+            <m:t>+ϵ</m:t>
+          </m:r>
+        </m:oMath>
+      </m:oMathPara>
     </w:p>
     <w:p>
       <w:pPr>
         <w:rPr>
-          <w:rFonts w:ascii="Times New Roman" w:hAnsi="Times New Roman" w:cs="Times New Roman"/>
+          <w:rFonts w:ascii="Times New Roman" w:eastAsia="Times New Roman" w:hAnsi="Times New Roman" w:cs="Times New Roman"/>
         </w:rPr>
       </w:pPr>
       <w:r>
         <w:rPr>
-          <w:rFonts w:ascii="Times New Roman" w:hAnsi="Times New Roman" w:cs="Times New Roman"/>
+          <w:rFonts w:ascii="Times New Roman" w:eastAsia="Times New Roman" w:hAnsi="Times New Roman" w:cs="Times New Roman"/>
+        </w:rPr>
+        <w:t xml:space="preserve">where </w:t>
+      </w:r>
+      <w:r>
+        <w:rPr>
+          <w:rFonts w:ascii="Times New Roman" w:eastAsia="Times New Roman" w:hAnsi="Times New Roman" w:cs="Times New Roman"/>
+          <w:i/>
+          <w:iCs/>
+        </w:rPr>
+        <w:t>y</w:t>
+      </w:r>
+      <w:r>
+        <w:rPr>
+          <w:rFonts w:ascii="Times New Roman" w:eastAsia="Times New Roman" w:hAnsi="Times New Roman" w:cs="Times New Roman"/>
+        </w:rPr>
+        <w:t xml:space="preserve"> represents harbor seal trophic position calculated from phenylalanine and a trophic amino acid </w:t>
+      </w:r>
+      <w:r>
+        <w:rPr>
+          <w:rFonts w:ascii="Times New Roman" w:eastAsia="Times New Roman" w:hAnsi="Times New Roman" w:cs="Times New Roman"/>
+          <w:i/>
+        </w:rPr>
+        <w:t>Tr</w:t>
+      </w:r>
+      <w:r>
+        <w:rPr>
+          <w:rFonts w:ascii="Times New Roman" w:eastAsia="Times New Roman" w:hAnsi="Times New Roman" w:cs="Times New Roman"/>
+        </w:rPr>
+        <w:t xml:space="preserve">, </w:t>
+      </w:r>
+      <w:r>
+        <w:rPr>
+          <w:rFonts w:ascii="Times New Roman" w:eastAsia="Times New Roman" w:hAnsi="Times New Roman" w:cs="Times New Roman"/>
           <w:b/>
-        </w:rPr>
-        <w:t>-</w:t>
-      </w:r>
-      <w:r>
-        <w:rPr>
-          <w:rFonts w:ascii="Times New Roman" w:hAnsi="Times New Roman" w:cs="Times New Roman"/>
+          <w:bCs/>
+          <w:i/>
+          <w:iCs/>
+        </w:rPr>
+        <w:t>X</w:t>
+      </w:r>
+      <w:r>
+        <w:rPr>
+          <w:rFonts w:ascii="Times New Roman" w:eastAsia="Times New Roman" w:hAnsi="Times New Roman" w:cs="Times New Roman"/>
+        </w:rPr>
+        <w:t xml:space="preserve"> is a matrix of bottom-up drivers for a given model,  </w:t>
+      </w:r>
+      <w:r>
+        <w:rPr>
+          <w:rFonts w:ascii="Times New Roman" w:eastAsia="Times New Roman" w:hAnsi="Times New Roman" w:cs="Times New Roman"/>
           <w:b/>
+          <w:bCs/>
+          <w:i/>
+        </w:rPr>
+        <w:sym w:font="Symbol" w:char="F062"/>
+      </w:r>
+      <w:r>
+        <w:rPr>
+          <w:rFonts w:ascii="Times New Roman" w:eastAsia="Times New Roman" w:hAnsi="Times New Roman" w:cs="Times New Roman"/>
+          <w:b/>
+          <w:bCs/>
         </w:rPr>
         <w:t xml:space="preserve"> </w:t>
       </w:r>
       <w:r>
         <w:rPr>
-          <w:rFonts w:ascii="Times New Roman" w:hAnsi="Times New Roman" w:cs="Times New Roman"/>
-        </w:rPr>
-        <w:t xml:space="preserve">We observed some variability likely due to turn over time. Should consider turnover time of amino acids. Ideally the tissue turnover time of the tissue being sampled should be known for a </w:t>
-      </w:r>
-      <w:proofErr w:type="gramStart"/>
-      <w:r>
-        <w:rPr>
-          <w:rFonts w:ascii="Times New Roman" w:hAnsi="Times New Roman" w:cs="Times New Roman"/>
-        </w:rPr>
-        <w:t>similar taxa</w:t>
-      </w:r>
-      <w:proofErr w:type="gramEnd"/>
-      <w:r>
-        <w:rPr>
-          <w:rFonts w:ascii="Times New Roman" w:hAnsi="Times New Roman" w:cs="Times New Roman"/>
-        </w:rPr>
-        <w:t xml:space="preserve"> but we really don’t have info</w:t>
-      </w:r>
-      <w:r>
-        <w:rPr>
-          <w:rFonts w:ascii="Times New Roman" w:hAnsi="Times New Roman" w:cs="Times New Roman"/>
-        </w:rPr>
-        <w:t>.</w:t>
+          <w:rFonts w:ascii="Times New Roman" w:eastAsia="Times New Roman" w:hAnsi="Times New Roman" w:cs="Times New Roman"/>
+        </w:rPr>
+        <w:t xml:space="preserve">is a vector of covariates (sex, length, year, location), and </w:t>
+      </w:r>
+      <w:r>
+        <w:rPr>
+          <w:rFonts w:ascii="Times New Roman" w:eastAsia="Times New Roman" w:hAnsi="Times New Roman" w:cs="Times New Roman"/>
+          <w:i/>
+          <w:iCs/>
+        </w:rPr>
+        <w:t xml:space="preserve">a </w:t>
+      </w:r>
+      <w:r>
+        <w:rPr>
+          <w:rFonts w:ascii="Times New Roman" w:eastAsia="Times New Roman" w:hAnsi="Times New Roman" w:cs="Times New Roman"/>
+        </w:rPr>
+        <w:t xml:space="preserve">is the intercept.  </w:t>
       </w:r>
     </w:p>
     <w:p>
       <w:pPr>
         <w:rPr>
-          <w:rFonts w:ascii="Times New Roman" w:hAnsi="Times New Roman" w:cs="Times New Roman"/>
+          <w:rFonts w:ascii="Times New Roman" w:eastAsia="Times New Roman" w:hAnsi="Times New Roman" w:cs="Times New Roman"/>
         </w:rPr>
       </w:pPr>
-      <w:r>
-        <w:rPr>
-          <w:rFonts w:ascii="Times New Roman" w:hAnsi="Times New Roman" w:cs="Times New Roman"/>
-        </w:rPr>
-        <w:t xml:space="preserve">-Alanine, glutamic acid, proline may be best for AA plus valine with </w:t>
-      </w:r>
-      <w:proofErr w:type="spellStart"/>
-      <w:r>
-        <w:rPr>
-          <w:rFonts w:ascii="Times New Roman" w:hAnsi="Times New Roman" w:cs="Times New Roman"/>
-        </w:rPr>
-        <w:t>phe</w:t>
-      </w:r>
-      <w:proofErr w:type="spellEnd"/>
-      <w:r>
-        <w:rPr>
-          <w:rFonts w:ascii="Times New Roman" w:hAnsi="Times New Roman" w:cs="Times New Roman"/>
-        </w:rPr>
-        <w:t xml:space="preserve">. Jens recommended 4 in his </w:t>
-      </w:r>
-      <w:proofErr w:type="spellStart"/>
-      <w:r>
-        <w:rPr>
-          <w:rFonts w:ascii="Times New Roman" w:hAnsi="Times New Roman" w:cs="Times New Roman"/>
-        </w:rPr>
-        <w:t>meta analysis</w:t>
-      </w:r>
-      <w:proofErr w:type="spellEnd"/>
-      <w:r>
-        <w:rPr>
-          <w:rFonts w:ascii="Times New Roman" w:hAnsi="Times New Roman" w:cs="Times New Roman"/>
-        </w:rPr>
-        <w:t>? Double check</w:t>
-      </w:r>
     </w:p>
     <w:p>
       <w:pPr>
-        <w:rPr>
-          <w:rFonts w:ascii="Times New Roman" w:hAnsi="Times New Roman" w:cs="Times New Roman"/>
+        <w:spacing w:line="480" w:lineRule="auto"/>
+        <w:rPr>
+          <w:rFonts w:ascii="Times New Roman" w:eastAsia="Times New Roman" w:hAnsi="Times New Roman" w:cs="Times New Roman"/>
         </w:rPr>
       </w:pPr>
       <w:r>
         <w:rPr>
-          <w:rFonts w:ascii="Times New Roman" w:hAnsi="Times New Roman" w:cs="Times New Roman"/>
-        </w:rPr>
-        <w:t>-</w:t>
-      </w:r>
-      <w:r>
-        <w:rPr>
-          <w:rFonts w:ascii="Times New Roman" w:hAnsi="Times New Roman" w:cs="Times New Roman"/>
-        </w:rPr>
-        <w:t xml:space="preserve">Omitting proline did not substantially change our results just like glutamic acid only didn’t, it only changed model certainty (all </w:t>
-      </w:r>
-      <w:proofErr w:type="spellStart"/>
-      <w:r>
-        <w:rPr>
-          <w:rFonts w:ascii="Times New Roman" w:hAnsi="Times New Roman" w:cs="Times New Roman"/>
-        </w:rPr>
-        <w:t>env</w:t>
-      </w:r>
-      <w:proofErr w:type="spellEnd"/>
-      <w:r>
-        <w:rPr>
-          <w:rFonts w:ascii="Times New Roman" w:hAnsi="Times New Roman" w:cs="Times New Roman"/>
-        </w:rPr>
-        <w:t xml:space="preserve"> had 2 models with support rather than 1 but all had the same covariates </w:t>
-      </w:r>
-      <w:proofErr w:type="gramStart"/>
-      <w:r>
-        <w:rPr>
-          <w:rFonts w:ascii="Times New Roman" w:hAnsi="Times New Roman" w:cs="Times New Roman"/>
-        </w:rPr>
-        <w:t>included)</w:t>
-      </w:r>
-      <w:r>
-        <w:rPr>
-          <w:rFonts w:ascii="Times New Roman" w:hAnsi="Times New Roman" w:cs="Times New Roman"/>
-        </w:rPr>
-        <w:t>...</w:t>
-      </w:r>
-      <w:proofErr w:type="gramEnd"/>
-      <w:r>
-        <w:rPr>
-          <w:rFonts w:ascii="Times New Roman" w:hAnsi="Times New Roman" w:cs="Times New Roman"/>
-        </w:rPr>
-        <w:t xml:space="preserve">biggest difference in results comes from adding ALA actually would get the same results for all models except prey availability year-0 with just GLU and ALA which are actually seem to compensate </w:t>
-      </w:r>
-      <w:proofErr w:type="spellStart"/>
-      <w:r>
-        <w:rPr>
-          <w:rFonts w:ascii="Times New Roman" w:hAnsi="Times New Roman" w:cs="Times New Roman"/>
-        </w:rPr>
-        <w:t>eachother</w:t>
-      </w:r>
-      <w:proofErr w:type="spellEnd"/>
-      <w:r>
-        <w:rPr>
-          <w:rFonts w:ascii="Times New Roman" w:hAnsi="Times New Roman" w:cs="Times New Roman"/>
-        </w:rPr>
-        <w:t xml:space="preserve"> for turnover time? </w:t>
+          <w:rFonts w:ascii="Times New Roman" w:eastAsia="Times New Roman" w:hAnsi="Times New Roman" w:cs="Times New Roman"/>
+        </w:rPr>
+        <w:t>[Take another look at this section.  I’m not sure what’s going on here.  Try to simplify as much as possible. Is this about testing size and sex differences, or identifying trends through time?  Both?  You need to make it clear what is being tested.]</w:t>
       </w:r>
     </w:p>
     <w:p>
       <w:pPr>
-        <w:rPr>
-          <w:rFonts w:ascii="Times New Roman" w:hAnsi="Times New Roman" w:cs="Times New Roman"/>
+        <w:spacing w:line="480" w:lineRule="auto"/>
+        <w:rPr>
+          <w:rFonts w:ascii="Times New Roman" w:eastAsia="Times New Roman" w:hAnsi="Times New Roman" w:cs="Times New Roman"/>
+          <w:i/>
+          <w:iCs/>
         </w:rPr>
       </w:pPr>
       <w:r>
         <w:rPr>
-          <w:rFonts w:ascii="Times New Roman" w:hAnsi="Times New Roman" w:cs="Times New Roman"/>
-        </w:rPr>
-        <w:t xml:space="preserve">- May not need 4 AAs just </w:t>
-      </w:r>
-      <w:proofErr w:type="spellStart"/>
-      <w:r>
-        <w:rPr>
-          <w:rFonts w:ascii="Times New Roman" w:hAnsi="Times New Roman" w:cs="Times New Roman"/>
-        </w:rPr>
-        <w:t>carefullt</w:t>
-      </w:r>
-      <w:proofErr w:type="spellEnd"/>
-      <w:r>
-        <w:rPr>
-          <w:rFonts w:ascii="Times New Roman" w:hAnsi="Times New Roman" w:cs="Times New Roman"/>
-        </w:rPr>
-        <w:t xml:space="preserve"> selected ones in comparison to your source AA (making tissue turnover as similar to PHE as possible)</w:t>
+          <w:rFonts w:ascii="Times New Roman" w:eastAsia="Times New Roman" w:hAnsi="Times New Roman" w:cs="Times New Roman"/>
+          <w:i/>
+          <w:iCs/>
+        </w:rPr>
+        <w:t>Identifying trends through time</w:t>
+      </w:r>
+    </w:p>
+    <w:p>
+      <w:pPr>
+        <w:spacing w:line="480" w:lineRule="auto"/>
+        <w:rPr>
+          <w:rFonts w:ascii="Times New Roman" w:eastAsia="Times New Roman" w:hAnsi="Times New Roman" w:cs="Times New Roman"/>
+        </w:rPr>
+      </w:pPr>
+      <w:r>
+        <w:rPr>
+          <w:rFonts w:ascii="Times New Roman" w:eastAsia="Times New Roman" w:hAnsi="Times New Roman" w:cs="Times New Roman"/>
+        </w:rPr>
+        <w:tab/>
+        <w:t xml:space="preserve">To understand any changes through time to harbor seal foraging ecology over the past 100 years that were not explained by the tested covariates, the residuals for the best ocean </w:t>
+      </w:r>
+      <w:r>
+        <w:rPr>
+          <w:rFonts w:ascii="Times New Roman" w:eastAsia="Times New Roman" w:hAnsi="Times New Roman" w:cs="Times New Roman"/>
+        </w:rPr>
+        <w:lastRenderedPageBreak/>
+        <w:t>condition-prey model was plotted by year with a smooth term fit to the residuals through time using a generalized additive model with a k term of 5.  This plot was compared to the raw time series of harbor seal trophic position data to understand trends through time that are unexplained by the covariates included in this analysis.</w:t>
+      </w:r>
+    </w:p>
+    <w:p>
+      <w:pPr>
+        <w:spacing w:line="480" w:lineRule="auto"/>
+        <w:rPr>
+          <w:rFonts w:ascii="Times New Roman" w:hAnsi="Times New Roman" w:cs="Times New Roman"/>
+          <w:i/>
+          <w:iCs/>
+        </w:rPr>
+      </w:pPr>
+      <w:commentRangeStart w:id="3"/>
+      <w:r>
+        <w:rPr>
+          <w:rFonts w:ascii="Times New Roman" w:hAnsi="Times New Roman" w:cs="Times New Roman"/>
+          <w:i/>
+          <w:iCs/>
+        </w:rPr>
+        <w:t xml:space="preserve">Patterns in </w:t>
+      </w:r>
+      <w:commentRangeEnd w:id="3"/>
+      <w:r>
+        <w:rPr>
+          <w:rStyle w:val="CommentReference"/>
+        </w:rPr>
+        <w:commentReference w:id="3"/>
+      </w:r>
+      <w:r>
+        <w:rPr>
+          <w:rFonts w:ascii="Times New Roman" w:hAnsi="Times New Roman" w:cs="Times New Roman"/>
+          <w:i/>
+          <w:iCs/>
+        </w:rPr>
+        <w:t xml:space="preserve">harbor trophic position </w:t>
+      </w:r>
+      <w:r>
+        <w:rPr>
+          <w:rFonts w:ascii="Times New Roman" w:eastAsia="Times New Roman" w:hAnsi="Times New Roman" w:cs="Times New Roman"/>
+        </w:rPr>
+        <w:tab/>
+      </w:r>
+    </w:p>
+    <w:p>
+      <w:pPr>
+        <w:spacing w:line="480" w:lineRule="auto"/>
+        <w:rPr>
+          <w:rFonts w:ascii="Times New Roman" w:eastAsia="Times New Roman" w:hAnsi="Times New Roman" w:cs="Times New Roman"/>
+        </w:rPr>
+      </w:pPr>
+      <w:r>
+        <w:rPr>
+          <w:rFonts w:ascii="Times New Roman" w:eastAsia="Times New Roman" w:hAnsi="Times New Roman" w:cs="Times New Roman"/>
+        </w:rPr>
+        <w:tab/>
+      </w:r>
+      <w:commentRangeStart w:id="4"/>
+      <w:r>
+        <w:rPr>
+          <w:rFonts w:ascii="Times New Roman" w:eastAsia="Times New Roman" w:hAnsi="Times New Roman" w:cs="Times New Roman"/>
+        </w:rPr>
+        <w:t xml:space="preserve">Trophic position calculations were more ecologically realistic from applying </w:t>
+      </w:r>
+      <w:r>
+        <w:rPr>
+          <w:rFonts w:ascii="Times New Roman" w:eastAsia="Times New Roman" w:hAnsi="Times New Roman" w:cs="Times New Roman"/>
+        </w:rPr>
+        <w:sym w:font="Symbol" w:char="F062"/>
+      </w:r>
+      <w:r>
+        <w:rPr>
+          <w:rFonts w:ascii="Times New Roman" w:eastAsia="Times New Roman" w:hAnsi="Times New Roman" w:cs="Times New Roman"/>
+          <w:vertAlign w:val="subscript"/>
+        </w:rPr>
+        <w:t>w</w:t>
+      </w:r>
+      <w:r>
+        <w:rPr>
+          <w:rFonts w:ascii="Times New Roman" w:eastAsia="Times New Roman" w:hAnsi="Times New Roman" w:cs="Times New Roman"/>
+        </w:rPr>
+        <w:t xml:space="preserve"> when compared to applying a </w:t>
+      </w:r>
+      <w:r>
+        <w:rPr>
+          <w:rFonts w:ascii="Times New Roman" w:eastAsia="Times New Roman" w:hAnsi="Times New Roman" w:cs="Times New Roman"/>
+          <w:i/>
+        </w:rPr>
+        <w:sym w:font="Symbol" w:char="F062"/>
+      </w:r>
+      <w:r>
+        <w:rPr>
+          <w:rFonts w:ascii="Times New Roman" w:eastAsia="Times New Roman" w:hAnsi="Times New Roman" w:cs="Times New Roman"/>
+          <w:i/>
+          <w:vertAlign w:val="subscript"/>
+        </w:rPr>
+        <w:t>C</w:t>
+      </w:r>
+      <w:r>
+        <w:rPr>
+          <w:rFonts w:ascii="Times New Roman" w:eastAsia="Times New Roman" w:hAnsi="Times New Roman" w:cs="Times New Roman"/>
+          <w:i/>
+          <w:vertAlign w:val="subscript"/>
+        </w:rPr>
+        <w:t>3</w:t>
+      </w:r>
+      <w:r>
+        <w:rPr>
+          <w:rFonts w:ascii="Times New Roman" w:eastAsia="Times New Roman" w:hAnsi="Times New Roman" w:cs="Times New Roman"/>
+          <w:i/>
+          <w:vertAlign w:val="subscript"/>
+        </w:rPr>
+        <w:t>, Tr</w:t>
+      </w:r>
+      <w:r>
+        <w:rPr>
+          <w:rFonts w:ascii="Times New Roman" w:eastAsia="Times New Roman" w:hAnsi="Times New Roman" w:cs="Times New Roman"/>
+        </w:rPr>
+        <w:t xml:space="preserve"> (</w:t>
+      </w:r>
+      <w:r>
+        <w:rPr>
+          <w:rFonts w:ascii="Times New Roman" w:eastAsia="Times New Roman" w:hAnsi="Times New Roman" w:cs="Times New Roman"/>
+          <w:i/>
+        </w:rPr>
+        <w:t>SI Figures 1 &amp; 2</w:t>
+      </w:r>
+      <w:r>
+        <w:rPr>
+          <w:rFonts w:ascii="Times New Roman" w:eastAsia="Times New Roman" w:hAnsi="Times New Roman" w:cs="Times New Roman"/>
+        </w:rPr>
+        <w:t>)</w:t>
+      </w:r>
+      <w:r>
+        <w:rPr>
+          <w:rFonts w:ascii="Times New Roman" w:eastAsia="Times New Roman" w:hAnsi="Times New Roman" w:cs="Times New Roman"/>
+        </w:rPr>
+        <w:t xml:space="preserve">. </w:t>
+      </w:r>
+      <w:commentRangeEnd w:id="4"/>
+      <w:r>
+        <w:rPr>
+          <w:rStyle w:val="CommentReference"/>
+        </w:rPr>
+        <w:commentReference w:id="4"/>
+      </w:r>
+      <w:r>
+        <w:rPr>
+          <w:rFonts w:ascii="Times New Roman" w:eastAsia="Times New Roman" w:hAnsi="Times New Roman" w:cs="Times New Roman"/>
+        </w:rPr>
+        <w:t>Mean harbor seal trophic position estimates were similar across trophic amino acids however some were more variable than others. The standard deviation of trophic position was higher for proline (4.6</w:t>
+      </w:r>
+      <w:r>
+        <w:rPr>
+          <w:rFonts w:ascii="Times New Roman" w:eastAsia="Times New Roman" w:hAnsi="Times New Roman" w:cs="Times New Roman"/>
+        </w:rPr>
+        <w:t xml:space="preserve"> ±</w:t>
+      </w:r>
+      <w:r>
+        <w:rPr>
+          <w:rFonts w:ascii="Times New Roman" w:eastAsia="Times New Roman" w:hAnsi="Times New Roman" w:cs="Times New Roman"/>
+        </w:rPr>
+        <w:t xml:space="preserve"> 0.7, mean</w:t>
+      </w:r>
+      <w:r>
+        <w:rPr>
+          <w:rFonts w:ascii="Times New Roman" w:eastAsia="Times New Roman" w:hAnsi="Times New Roman" w:cs="Times New Roman"/>
+        </w:rPr>
+        <w:t xml:space="preserve"> ±</w:t>
+      </w:r>
+      <w:r>
+        <w:rPr>
+          <w:rFonts w:ascii="Times New Roman" w:eastAsia="Times New Roman" w:hAnsi="Times New Roman" w:cs="Times New Roman"/>
+        </w:rPr>
+        <w:t xml:space="preserve"> 1SD), and valine (3.7</w:t>
+      </w:r>
+      <w:r>
+        <w:rPr>
+          <w:rFonts w:ascii="Times New Roman" w:eastAsia="Times New Roman" w:hAnsi="Times New Roman" w:cs="Times New Roman"/>
+        </w:rPr>
+        <w:t xml:space="preserve"> ±</w:t>
+      </w:r>
+      <w:r>
+        <w:rPr>
+          <w:rFonts w:ascii="Times New Roman" w:eastAsia="Times New Roman" w:hAnsi="Times New Roman" w:cs="Times New Roman"/>
+        </w:rPr>
+        <w:t xml:space="preserve"> 0.8) and included more ecologically unrealistic values compared to glutamic acid (4.5</w:t>
+      </w:r>
+      <w:r>
+        <w:rPr>
+          <w:rFonts w:ascii="Times New Roman" w:eastAsia="Times New Roman" w:hAnsi="Times New Roman" w:cs="Times New Roman"/>
+        </w:rPr>
+        <w:t xml:space="preserve"> ±</w:t>
+      </w:r>
+      <w:r>
+        <w:rPr>
+          <w:rFonts w:ascii="Times New Roman" w:eastAsia="Times New Roman" w:hAnsi="Times New Roman" w:cs="Times New Roman"/>
+        </w:rPr>
+        <w:t xml:space="preserve"> 0.4) and alanine (3.9</w:t>
+      </w:r>
+      <w:r>
+        <w:rPr>
+          <w:rFonts w:ascii="Times New Roman" w:eastAsia="Times New Roman" w:hAnsi="Times New Roman" w:cs="Times New Roman"/>
+        </w:rPr>
+        <w:t xml:space="preserve"> ±</w:t>
+      </w:r>
+      <w:r>
+        <w:rPr>
+          <w:rFonts w:ascii="Times New Roman" w:eastAsia="Times New Roman" w:hAnsi="Times New Roman" w:cs="Times New Roman"/>
+        </w:rPr>
+        <w:t xml:space="preserve"> 0.4). Trophic position calculated from aspartic acid (4.1</w:t>
+      </w:r>
+      <w:r>
+        <w:rPr>
+          <w:rFonts w:ascii="Times New Roman" w:eastAsia="Times New Roman" w:hAnsi="Times New Roman" w:cs="Times New Roman"/>
+        </w:rPr>
+        <w:t xml:space="preserve"> ±</w:t>
+      </w:r>
+      <w:r>
+        <w:rPr>
+          <w:rFonts w:ascii="Times New Roman" w:eastAsia="Times New Roman" w:hAnsi="Times New Roman" w:cs="Times New Roman"/>
+        </w:rPr>
+        <w:t xml:space="preserve"> 1.0) had the highest standard deviation and also demonstrated an unusual trend through time compared to other amino acid trophic position calculations (Figure 2). </w:t>
+      </w:r>
+    </w:p>
+    <w:p>
+      <w:pPr>
+        <w:spacing w:line="480" w:lineRule="auto"/>
+        <w:ind w:firstLine="720"/>
+        <w:rPr>
+          <w:rFonts w:ascii="Times New Roman" w:eastAsia="Times New Roman" w:hAnsi="Times New Roman" w:cs="Times New Roman"/>
+        </w:rPr>
+      </w:pPr>
+      <w:r>
+        <w:rPr>
+          <w:rFonts w:ascii="Times New Roman" w:eastAsia="Times New Roman" w:hAnsi="Times New Roman" w:cs="Times New Roman"/>
+        </w:rPr>
+        <w:t xml:space="preserve">Trends in harbor seal trophic position through time were different between the Salish Sea and coastal Washington (Figure 2). </w:t>
+      </w:r>
+      <w:r>
+        <w:rPr>
+          <w:rFonts w:ascii="Times New Roman" w:eastAsia="Times New Roman" w:hAnsi="Times New Roman" w:cs="Times New Roman"/>
+        </w:rPr>
+        <w:t xml:space="preserve">The time series of the glutamic acid trophic position in coastal Washington had a significant positive trend through time (Figure 2b) that increased from 1948-1968 and remained relatively constant following 1975. Trophic position calculated from alanine and proline showed similar trends, although the alanine trophic position trend was not statistically significant (Figure 2a). In contrast, harbor seal trophic position in the Salish Sea calculated from X,Y, and Z has been relatively stable over the past century, but the trophic position calculated from valine showed a substantial decline since 1968. </w:t>
+      </w:r>
+    </w:p>
+    <w:p>
+      <w:pPr>
+        <w:spacing w:line="480" w:lineRule="auto"/>
+        <w:rPr>
+          <w:rFonts w:ascii="Times New Roman" w:eastAsia="Times New Roman" w:hAnsi="Times New Roman" w:cs="Times New Roman"/>
+        </w:rPr>
+      </w:pPr>
+      <w:r>
+        <w:rPr>
+          <w:rFonts w:ascii="Times New Roman" w:eastAsia="Times New Roman" w:hAnsi="Times New Roman" w:cs="Times New Roman"/>
+        </w:rPr>
+        <w:tab/>
+        <w:t xml:space="preserve">There were no significant differences in trophic position between male and female harbor seals in either the Salish Sea (Figure 3A) or coastal Washington (Figure 3B); this relationship </w:t>
+      </w:r>
+      <w:r>
+        <w:rPr>
+          <w:rFonts w:ascii="Times New Roman" w:eastAsia="Times New Roman" w:hAnsi="Times New Roman" w:cs="Times New Roman"/>
+        </w:rPr>
+        <w:lastRenderedPageBreak/>
+        <w:t>was consistent across amino acids. Similarly, trophic position did not change based on harbor seal length (Figure 4). Interestingly, the exception to this finding was trophic position calculated by proline, which showed a significant decline with size. Mean harbor seal trophic position calculated from proline for seal ranging from 150 - 180 cm in standard was 0.6 lower than harbors seals that were less than 120 cm of standard length (Figure 4). Trophic position calculated from alanine, aspartic acid and valine also showed negative trends with size, although the trend was not statistically significant, while trophic position calculated from glutamic acid was positive but also not statistically significant.</w:t>
+      </w:r>
+    </w:p>
+    <w:p>
+      <w:pPr>
+        <w:rPr>
+          <w:rFonts w:ascii="Times New Roman" w:eastAsia="Times New Roman" w:hAnsi="Times New Roman" w:cs="Times New Roman"/>
+        </w:rPr>
+      </w:pPr>
+      <w:bookmarkStart w:id="5" w:name="_GoBack"/>
+      <w:bookmarkEnd w:id="5"/>
+    </w:p>
+    <w:p>
+      <w:pPr>
+        <w:rPr>
+          <w:rFonts w:ascii="Times New Roman" w:eastAsia="Times New Roman" w:hAnsi="Times New Roman" w:cs="Times New Roman"/>
+        </w:rPr>
+      </w:pPr>
+      <w:r>
+        <w:rPr>
+          <w:rFonts w:ascii="Times New Roman" w:eastAsia="Times New Roman" w:hAnsi="Times New Roman" w:cs="Times New Roman"/>
+        </w:rPr>
+        <w:br w:type="page"/>
+      </w:r>
+    </w:p>
+    <w:p>
+      <w:pPr>
+        <w:rPr>
+          <w:rFonts w:ascii="Times New Roman" w:hAnsi="Times New Roman" w:cs="Times New Roman"/>
+        </w:rPr>
+      </w:pPr>
+      <w:r>
+        <w:rPr>
+          <w:rFonts w:ascii="Times New Roman" w:hAnsi="Times New Roman" w:cs="Times New Roman"/>
+          <w:b/>
+        </w:rPr>
+        <w:lastRenderedPageBreak/>
+        <w:t>4</w:t>
+      </w:r>
+      <w:r>
+        <w:rPr>
+          <w:rFonts w:ascii="Times New Roman" w:hAnsi="Times New Roman" w:cs="Times New Roman"/>
+          <w:b/>
+        </w:rPr>
+        <w:t xml:space="preserve">. Methods for Multivariate Autoregressive State-Space (MARSS) Model </w:t>
+      </w:r>
+    </w:p>
+    <w:p>
+      <w:pPr>
+        <w:spacing w:line="480" w:lineRule="auto"/>
+        <w:rPr>
+          <w:rFonts w:ascii="Times New Roman" w:hAnsi="Times New Roman" w:cs="Times New Roman"/>
+        </w:rPr>
+      </w:pPr>
+      <w:r>
+        <w:rPr>
+          <w:rFonts w:ascii="Times New Roman" w:hAnsi="Times New Roman" w:cs="Times New Roman"/>
+        </w:rPr>
+        <w:t xml:space="preserve">A </w:t>
+      </w:r>
+      <w:r>
+        <w:rPr>
+          <w:rFonts w:ascii="Times New Roman" w:hAnsi="Times New Roman" w:cs="Times New Roman"/>
+        </w:rPr>
+        <w:t xml:space="preserve">MARSS </w:t>
+      </w:r>
+      <w:r>
+        <w:rPr>
+          <w:rFonts w:ascii="Times New Roman" w:hAnsi="Times New Roman" w:cs="Times New Roman"/>
+        </w:rPr>
+        <w:t xml:space="preserve">model was fit to herring stock spawning biomass and harbor seal stock population size. </w:t>
+      </w:r>
+      <w:r>
+        <w:rPr>
+          <w:rFonts w:ascii="Times New Roman" w:hAnsi="Times New Roman" w:cs="Times New Roman"/>
+        </w:rPr>
+        <w:t>Harbor seal datasets and herring biomass were collected by stock (n = 7 and n = 20, respectively) but did not have observations for every for every year (Figure S</w:t>
+      </w:r>
+      <w:r>
+        <w:rPr>
+          <w:rFonts w:ascii="Times New Roman" w:hAnsi="Times New Roman" w:cs="Times New Roman"/>
+        </w:rPr>
+        <w:t>8</w:t>
+      </w:r>
+      <w:r>
+        <w:rPr>
+          <w:rFonts w:ascii="Times New Roman" w:hAnsi="Times New Roman" w:cs="Times New Roman"/>
+        </w:rPr>
+        <w:t xml:space="preserve"> and Figure </w:t>
+      </w:r>
+      <w:r>
+        <w:rPr>
+          <w:rFonts w:ascii="Times New Roman" w:hAnsi="Times New Roman" w:cs="Times New Roman"/>
+        </w:rPr>
+        <w:t>S10</w:t>
+      </w:r>
+      <w:r>
+        <w:rPr>
+          <w:rFonts w:ascii="Times New Roman" w:hAnsi="Times New Roman" w:cs="Times New Roman"/>
+        </w:rPr>
+        <w:t>). In order to get total population and total biomass estimates for these species for each year two MARSS models were fit to the data, one for each species, to estimate population and biomass for each year for each for each stock</w:t>
+      </w:r>
+      <w:r>
+        <w:rPr>
+          <w:rFonts w:ascii="Times New Roman" w:hAnsi="Times New Roman" w:cs="Times New Roman"/>
+        </w:rPr>
+        <w:t xml:space="preserve"> (Figure S9 and Figure S11)</w:t>
+      </w:r>
+      <w:r>
+        <w:rPr>
+          <w:rFonts w:ascii="Times New Roman" w:hAnsi="Times New Roman" w:cs="Times New Roman"/>
+        </w:rPr>
+        <w:t xml:space="preserve">. </w:t>
+      </w:r>
+      <w:r>
+        <w:rPr>
+          <w:rFonts w:ascii="Times New Roman" w:hAnsi="Times New Roman" w:cs="Times New Roman"/>
+        </w:rPr>
+        <w:t xml:space="preserve">For both datasets process variance (Q) </w:t>
+      </w:r>
+      <w:r>
+        <w:rPr>
+          <w:rFonts w:ascii="Times New Roman" w:hAnsi="Times New Roman" w:cs="Times New Roman"/>
+        </w:rPr>
+        <w:t xml:space="preserve">assumed equal variance and covariance across stocks, </w:t>
+      </w:r>
+      <w:r>
+        <w:rPr>
+          <w:rFonts w:ascii="Times New Roman" w:hAnsi="Times New Roman" w:cs="Times New Roman"/>
+        </w:rPr>
+        <w:t>and observation error (R) was</w:t>
+      </w:r>
+      <w:r>
+        <w:rPr>
+          <w:rFonts w:ascii="Times New Roman" w:hAnsi="Times New Roman" w:cs="Times New Roman"/>
+        </w:rPr>
+        <w:t xml:space="preserve"> assumed to be</w:t>
+      </w:r>
+      <w:r>
+        <w:rPr>
+          <w:rFonts w:ascii="Times New Roman" w:hAnsi="Times New Roman" w:cs="Times New Roman"/>
+        </w:rPr>
+        <w:t xml:space="preserve"> </w:t>
+      </w:r>
+      <w:r>
+        <w:rPr>
+          <w:rFonts w:ascii="Times New Roman" w:hAnsi="Times New Roman" w:cs="Times New Roman"/>
+        </w:rPr>
+        <w:t>equal across stocks</w:t>
+      </w:r>
+      <w:r>
+        <w:rPr>
+          <w:rFonts w:ascii="Times New Roman" w:hAnsi="Times New Roman" w:cs="Times New Roman"/>
+        </w:rPr>
+        <w:t>. U and x</w:t>
+      </w:r>
+      <w:r>
+        <w:rPr>
+          <w:rFonts w:ascii="Times New Roman" w:hAnsi="Times New Roman" w:cs="Times New Roman"/>
+          <w:vertAlign w:val="subscript"/>
+        </w:rPr>
+        <w:t xml:space="preserve">0 </w:t>
+      </w:r>
+      <w:r>
+        <w:rPr>
+          <w:rFonts w:ascii="Times New Roman" w:hAnsi="Times New Roman" w:cs="Times New Roman"/>
+        </w:rPr>
+        <w:t>were both set to unequal</w:t>
+      </w:r>
+      <w:r>
+        <w:rPr>
+          <w:rFonts w:ascii="Times New Roman" w:hAnsi="Times New Roman" w:cs="Times New Roman"/>
+        </w:rPr>
+        <w:t>, thus assuming they vary across stocks</w:t>
+      </w:r>
+      <w:r>
+        <w:rPr>
+          <w:rFonts w:ascii="Times New Roman" w:hAnsi="Times New Roman" w:cs="Times New Roman"/>
+        </w:rPr>
+        <w:t xml:space="preserve">. Model states </w:t>
+      </w:r>
+      <w:r>
+        <w:rPr>
+          <w:rFonts w:ascii="Times New Roman" w:hAnsi="Times New Roman" w:cs="Times New Roman"/>
+        </w:rPr>
+        <w:t>(Figure S</w:t>
+      </w:r>
+      <w:r>
+        <w:rPr>
+          <w:rFonts w:ascii="Times New Roman" w:hAnsi="Times New Roman" w:cs="Times New Roman"/>
+        </w:rPr>
+        <w:t>9</w:t>
+      </w:r>
+      <w:r>
+        <w:rPr>
+          <w:rFonts w:ascii="Times New Roman" w:hAnsi="Times New Roman" w:cs="Times New Roman"/>
+        </w:rPr>
+        <w:t xml:space="preserve"> and S</w:t>
+      </w:r>
+      <w:r>
+        <w:rPr>
+          <w:rFonts w:ascii="Times New Roman" w:hAnsi="Times New Roman" w:cs="Times New Roman"/>
+        </w:rPr>
+        <w:t>11</w:t>
+      </w:r>
+      <w:r>
+        <w:rPr>
+          <w:rFonts w:ascii="Times New Roman" w:hAnsi="Times New Roman" w:cs="Times New Roman"/>
+        </w:rPr>
+        <w:t xml:space="preserve">) </w:t>
+      </w:r>
+      <w:r>
+        <w:rPr>
+          <w:rFonts w:ascii="Times New Roman" w:hAnsi="Times New Roman" w:cs="Times New Roman"/>
+        </w:rPr>
+        <w:t>were summed across years for total biomass/population size</w:t>
+      </w:r>
+      <w:r>
+        <w:rPr>
+          <w:rFonts w:ascii="Times New Roman" w:hAnsi="Times New Roman" w:cs="Times New Roman"/>
+        </w:rPr>
+        <w:t xml:space="preserve"> estimates. Harbor seal data has not been collected since 2000 and we assumed the population has remained constant from 2000-2010.</w:t>
+      </w:r>
+    </w:p>
+    <w:p>
+      <w:pPr>
+        <w:rPr>
+          <w:rFonts w:ascii="Times New Roman" w:hAnsi="Times New Roman" w:cs="Times New Roman"/>
+        </w:rPr>
+      </w:pPr>
+      <w:r>
+        <w:rPr>
+          <w:rFonts w:ascii="Times New Roman" w:hAnsi="Times New Roman" w:cs="Times New Roman"/>
+        </w:rPr>
+        <w:br w:type="page"/>
+      </w:r>
+    </w:p>
+    <w:p>
+      <w:pPr>
+        <w:rPr>
+          <w:rFonts w:ascii="Times New Roman" w:hAnsi="Times New Roman" w:cs="Times New Roman"/>
+          <w:b/>
+        </w:rPr>
+      </w:pPr>
+      <w:r>
+        <w:rPr>
+          <w:rFonts w:ascii="Times New Roman" w:hAnsi="Times New Roman" w:cs="Times New Roman"/>
+          <w:b/>
+        </w:rPr>
+        <w:lastRenderedPageBreak/>
+        <w:t>5</w:t>
+      </w:r>
+      <w:r>
+        <w:rPr>
+          <w:rFonts w:ascii="Times New Roman" w:hAnsi="Times New Roman" w:cs="Times New Roman"/>
+          <w:b/>
+        </w:rPr>
+        <w:t xml:space="preserve">. </w:t>
+      </w:r>
+      <w:r>
+        <w:rPr>
+          <w:rFonts w:ascii="Times New Roman" w:hAnsi="Times New Roman" w:cs="Times New Roman"/>
+          <w:b/>
+        </w:rPr>
+        <w:t>using multi-trophic amino acid analysis compared to only glutamic acid</w:t>
+      </w:r>
+    </w:p>
+    <w:p>
+      <w:pPr>
+        <w:rPr>
+          <w:rFonts w:ascii="Times New Roman" w:hAnsi="Times New Roman" w:cs="Times New Roman"/>
+        </w:rPr>
+      </w:pPr>
+      <w:r>
+        <w:rPr>
+          <w:rFonts w:ascii="Times New Roman" w:hAnsi="Times New Roman" w:cs="Times New Roman"/>
+        </w:rPr>
+        <w:t>-</w:t>
+      </w:r>
+      <w:r>
+        <w:rPr>
+          <w:rFonts w:ascii="Times New Roman" w:hAnsi="Times New Roman" w:cs="Times New Roman"/>
+        </w:rPr>
+        <w:t xml:space="preserve">Similar results, similar coefficients, improves model certainty. </w:t>
+      </w:r>
+    </w:p>
+    <w:p>
+      <w:pPr>
+        <w:rPr>
+          <w:rFonts w:ascii="Times New Roman" w:hAnsi="Times New Roman" w:cs="Times New Roman"/>
+        </w:rPr>
+      </w:pPr>
+      <w:r>
+        <w:rPr>
+          <w:rFonts w:ascii="Times New Roman" w:hAnsi="Times New Roman" w:cs="Times New Roman"/>
+        </w:rPr>
+        <w:t>-</w:t>
+      </w:r>
+      <w:r>
+        <w:rPr>
+          <w:rFonts w:ascii="Times New Roman" w:hAnsi="Times New Roman" w:cs="Times New Roman"/>
+        </w:rPr>
+        <w:t>Tissue turnover primary driver</w:t>
+      </w:r>
+      <w:r>
+        <w:rPr>
+          <w:rFonts w:ascii="Times New Roman" w:hAnsi="Times New Roman" w:cs="Times New Roman"/>
+        </w:rPr>
+        <w:t xml:space="preserve"> for differences? Using lag and multi AA net averaging different turnovers? Aspartic Acid == LONG turnover probably why its so different. Important to consider turnover when selecting AAs to use</w:t>
+      </w:r>
+    </w:p>
+    <w:p>
+      <w:pPr>
+        <w:rPr>
+          <w:rFonts w:ascii="Times New Roman" w:hAnsi="Times New Roman" w:cs="Times New Roman"/>
+        </w:rPr>
+      </w:pPr>
+      <w:r>
+        <w:rPr>
+          <w:rFonts w:ascii="Times New Roman" w:hAnsi="Times New Roman" w:cs="Times New Roman"/>
+        </w:rPr>
+        <w:t>-PHE t</w:t>
+      </w:r>
+      <w:r>
+        <w:rPr>
+          <w:rFonts w:ascii="Times New Roman" w:hAnsi="Times New Roman" w:cs="Times New Roman"/>
+          <w:vertAlign w:val="subscript"/>
+        </w:rPr>
+        <w:t>0.5</w:t>
+      </w:r>
+      <w:r>
+        <w:rPr>
+          <w:rFonts w:ascii="Times New Roman" w:hAnsi="Times New Roman" w:cs="Times New Roman"/>
+        </w:rPr>
+        <w:t xml:space="preserve"> is 780. Alanine (642), glutamic acid (940), valine (942) are the most similar in shrimp (Downs et al.). Compared to proline (369) and aspartic acid (1530). Look at lizard paper and Jens’s unpuplished paper (the one with sketchy data)</w:t>
+      </w:r>
+    </w:p>
+    <w:p>
+      <w:pPr>
+        <w:rPr>
+          <w:rFonts w:ascii="Times New Roman" w:hAnsi="Times New Roman" w:cs="Times New Roman"/>
+        </w:rPr>
+      </w:pPr>
+      <w:r>
+        <w:rPr>
+          <w:rFonts w:ascii="Times New Roman" w:hAnsi="Times New Roman" w:cs="Times New Roman"/>
+          <w:b/>
+        </w:rPr>
+        <w:t>-</w:t>
+      </w:r>
+      <w:r>
+        <w:rPr>
+          <w:rFonts w:ascii="Times New Roman" w:hAnsi="Times New Roman" w:cs="Times New Roman"/>
+          <w:b/>
+        </w:rPr>
+        <w:t xml:space="preserve"> </w:t>
+      </w:r>
+      <w:r>
+        <w:rPr>
+          <w:rFonts w:ascii="Times New Roman" w:hAnsi="Times New Roman" w:cs="Times New Roman"/>
+        </w:rPr>
+        <w:t>We observed some variability likely due to turn over time. Should consider turnover time of amino acids. Ideally the tissue turnover time of the tissue being sampled should be known for a similar taxa</w:t>
+      </w:r>
+      <w:r>
+        <w:rPr>
+          <w:rFonts w:ascii="Times New Roman" w:hAnsi="Times New Roman" w:cs="Times New Roman"/>
+        </w:rPr>
+        <w:t xml:space="preserve"> but we really don’t have info</w:t>
+      </w:r>
+      <w:r>
+        <w:rPr>
+          <w:rFonts w:ascii="Times New Roman" w:hAnsi="Times New Roman" w:cs="Times New Roman"/>
+        </w:rPr>
+        <w:t>.</w:t>
+      </w:r>
+    </w:p>
+    <w:p>
+      <w:pPr>
+        <w:rPr>
+          <w:rFonts w:ascii="Times New Roman" w:hAnsi="Times New Roman" w:cs="Times New Roman"/>
+        </w:rPr>
+      </w:pPr>
+      <w:r>
+        <w:rPr>
+          <w:rFonts w:ascii="Times New Roman" w:hAnsi="Times New Roman" w:cs="Times New Roman"/>
+        </w:rPr>
+        <w:t>-Alanine, glutamic acid, proline may be best for AA plus valine with phe. Jens recommended 4 in his meta analysis? Double check</w:t>
+      </w:r>
+    </w:p>
+    <w:p>
+      <w:pPr>
+        <w:rPr>
+          <w:rFonts w:ascii="Times New Roman" w:hAnsi="Times New Roman" w:cs="Times New Roman"/>
+        </w:rPr>
+      </w:pPr>
+      <w:r>
+        <w:rPr>
+          <w:rFonts w:ascii="Times New Roman" w:hAnsi="Times New Roman" w:cs="Times New Roman"/>
+        </w:rPr>
+        <w:t>-</w:t>
+      </w:r>
+      <w:r>
+        <w:rPr>
+          <w:rFonts w:ascii="Times New Roman" w:hAnsi="Times New Roman" w:cs="Times New Roman"/>
+        </w:rPr>
+        <w:t>Omitting proline did not substantially change our results just like glutamic acid only didn’t, it only changed model certainty (all env had 2 models with support rather than 1 but all had the same covariates included)</w:t>
+      </w:r>
+      <w:r>
+        <w:rPr>
+          <w:rFonts w:ascii="Times New Roman" w:hAnsi="Times New Roman" w:cs="Times New Roman"/>
+        </w:rPr>
+        <w:t xml:space="preserve">...biggest difference in results comes from adding ALA actually would get the same results for all models except prey availability year-0 with just GLU and ALA which are actually seem to compensate eachother for turnover time? </w:t>
+      </w:r>
+    </w:p>
+    <w:p>
+      <w:pPr>
+        <w:rPr>
+          <w:rFonts w:ascii="Times New Roman" w:hAnsi="Times New Roman" w:cs="Times New Roman"/>
+        </w:rPr>
+      </w:pPr>
+      <w:r>
+        <w:rPr>
+          <w:rFonts w:ascii="Times New Roman" w:hAnsi="Times New Roman" w:cs="Times New Roman"/>
+        </w:rPr>
+        <w:t>- May not need 4 AAs just carefullt selected ones in comparison to your source AA (making tissue turnover as similar to PHE as possible)</w:t>
       </w:r>
     </w:p>
     <w:p>
@@ -2067,7 +2743,7 @@
                     <pic:cNvPicPr/>
                   </pic:nvPicPr>
                   <pic:blipFill>
-                    <a:blip r:embed="rId6">
+                    <a:blip r:embed="rId9">
                       <a:extLst>
                         <a:ext uri="{28A0092B-C50C-407E-A947-70E740481C1C}">
                           <a14:useLocalDpi xmlns:a14="http://schemas.microsoft.com/office/drawing/2010/main" val="0"/>
@@ -2142,7 +2818,6 @@
         </w:rPr>
         <w:t>Distributions (density of probability, y-axis) of calculated trophic position (x-axis) for harbor seals in this study. Equations (1-4) refer to Table S1 and parameter values described in Table 1 of the main text. Colors correspond to trophic amino acids (</w:t>
       </w:r>
-      <w:proofErr w:type="spellStart"/>
       <w:r>
         <w:rPr>
           <w:rFonts w:ascii="Times New Roman" w:hAnsi="Times New Roman" w:cs="Times New Roman"/>
@@ -2151,7 +2826,6 @@
         </w:rPr>
         <w:t>Tr</w:t>
       </w:r>
-      <w:proofErr w:type="spellEnd"/>
       <w:r>
         <w:rPr>
           <w:rFonts w:ascii="Times New Roman" w:hAnsi="Times New Roman" w:cs="Times New Roman"/>
@@ -2192,7 +2866,7 @@
                     <pic:cNvPicPr/>
                   </pic:nvPicPr>
                   <pic:blipFill>
-                    <a:blip r:embed="rId7">
+                    <a:blip r:embed="rId10">
                       <a:extLst>
                         <a:ext uri="{28A0092B-C50C-407E-A947-70E740481C1C}">
                           <a14:useLocalDpi xmlns:a14="http://schemas.microsoft.com/office/drawing/2010/main" val="0"/>
@@ -2249,7 +2923,6 @@
           <w:b/>
           <w:bCs/>
         </w:rPr>
-        <w:lastRenderedPageBreak/>
         <w:t>Figure S</w:t>
       </w:r>
       <w:r>
@@ -2300,7 +2973,6 @@
         </w:rPr>
         <w:sym w:font="Symbol" w:char="F062"/>
       </w:r>
-      <w:proofErr w:type="spellStart"/>
       <w:r>
         <w:rPr>
           <w:rFonts w:ascii="Times New Roman" w:eastAsia="Times New Roman" w:hAnsi="Times New Roman" w:cs="Times New Roman"/>
@@ -2308,7 +2980,6 @@
         </w:rPr>
         <w:t>Aq</w:t>
       </w:r>
-      <w:proofErr w:type="spellEnd"/>
       <w:r>
         <w:rPr>
           <w:rFonts w:ascii="Times New Roman" w:eastAsia="Times New Roman" w:hAnsi="Times New Roman" w:cs="Times New Roman"/>
@@ -2353,7 +3024,7 @@
                     <pic:cNvPicPr/>
                   </pic:nvPicPr>
                   <pic:blipFill>
-                    <a:blip r:embed="rId8">
+                    <a:blip r:embed="rId11">
                       <a:extLst>
                         <a:ext uri="{28A0092B-C50C-407E-A947-70E740481C1C}">
                           <a14:useLocalDpi xmlns:a14="http://schemas.microsoft.com/office/drawing/2010/main" val="0"/>
@@ -2463,7 +3134,7 @@
                     <pic:cNvPicPr/>
                   </pic:nvPicPr>
                   <pic:blipFill>
-                    <a:blip r:embed="rId9">
+                    <a:blip r:embed="rId12">
                       <a:extLst>
                         <a:ext uri="{28A0092B-C50C-407E-A947-70E740481C1C}">
                           <a14:useLocalDpi xmlns:a14="http://schemas.microsoft.com/office/drawing/2010/main" val="0"/>
@@ -2549,7 +3220,7 @@
                     <pic:cNvPicPr/>
                   </pic:nvPicPr>
                   <pic:blipFill>
-                    <a:blip r:embed="rId10">
+                    <a:blip r:embed="rId13">
                       <a:extLst>
                         <a:ext uri="{28A0092B-C50C-407E-A947-70E740481C1C}">
                           <a14:useLocalDpi xmlns:a14="http://schemas.microsoft.com/office/drawing/2010/main" val="0"/>
@@ -2659,7 +3330,7 @@
                     <pic:cNvPicPr/>
                   </pic:nvPicPr>
                   <pic:blipFill>
-                    <a:blip r:embed="rId11">
+                    <a:blip r:embed="rId14">
                       <a:extLst>
                         <a:ext uri="{28A0092B-C50C-407E-A947-70E740481C1C}">
                           <a14:useLocalDpi xmlns:a14="http://schemas.microsoft.com/office/drawing/2010/main" val="0"/>
@@ -2757,7 +3428,7 @@
                     <pic:cNvPicPr/>
                   </pic:nvPicPr>
                   <pic:blipFill>
-                    <a:blip r:embed="rId12">
+                    <a:blip r:embed="rId15">
                       <a:extLst>
                         <a:ext uri="{28A0092B-C50C-407E-A947-70E740481C1C}">
                           <a14:useLocalDpi xmlns:a14="http://schemas.microsoft.com/office/drawing/2010/main" val="0"/>
@@ -2831,19 +3502,11 @@
         </w:rPr>
         <w:t xml:space="preserve">Pacific herring spawning biomass by stock from </w:t>
       </w:r>
-      <w:proofErr w:type="spellStart"/>
-      <w:r>
-        <w:rPr>
-          <w:rFonts w:ascii="Times New Roman" w:hAnsi="Times New Roman" w:cs="Times New Roman"/>
-        </w:rPr>
-        <w:t>Siple</w:t>
-      </w:r>
-      <w:proofErr w:type="spellEnd"/>
-      <w:r>
-        <w:rPr>
-          <w:rFonts w:ascii="Times New Roman" w:hAnsi="Times New Roman" w:cs="Times New Roman"/>
-        </w:rPr>
-        <w:t xml:space="preserve"> and Francis 2015</w:t>
+      <w:r>
+        <w:rPr>
+          <w:rFonts w:ascii="Times New Roman" w:hAnsi="Times New Roman" w:cs="Times New Roman"/>
+        </w:rPr>
+        <w:t>Siple and Francis 2015</w:t>
       </w:r>
       <w:r>
         <w:rPr>
@@ -2874,7 +3537,7 @@
                     <pic:cNvPicPr/>
                   </pic:nvPicPr>
                   <pic:blipFill>
-                    <a:blip r:embed="rId13">
+                    <a:blip r:embed="rId16">
                       <a:extLst>
                         <a:ext uri="{28A0092B-C50C-407E-A947-70E740481C1C}">
                           <a14:useLocalDpi xmlns:a14="http://schemas.microsoft.com/office/drawing/2010/main" val="0"/>
@@ -2982,7 +3645,6 @@
         </w:rPr>
         <w:t xml:space="preserve"> “HerringSpawningBiomass.csv” using source file ‘</w:t>
       </w:r>
-      <w:proofErr w:type="spellStart"/>
       <w:r>
         <w:rPr>
           <w:rFonts w:ascii="Times New Roman" w:hAnsi="Times New Roman" w:cs="Times New Roman"/>
@@ -2993,14 +3655,7 @@
         <w:rPr>
           <w:rFonts w:ascii="Times New Roman" w:hAnsi="Times New Roman" w:cs="Times New Roman"/>
         </w:rPr>
-        <w:t>.R</w:t>
-      </w:r>
-      <w:proofErr w:type="spellEnd"/>
-      <w:r>
-        <w:rPr>
-          <w:rFonts w:ascii="Times New Roman" w:hAnsi="Times New Roman" w:cs="Times New Roman"/>
-        </w:rPr>
-        <w:t>’.</w:t>
+        <w:t>.R’.</w:t>
       </w:r>
     </w:p>
     <w:p>
@@ -3043,7 +3698,7 @@
                     <pic:cNvPicPr/>
                   </pic:nvPicPr>
                   <pic:blipFill>
-                    <a:blip r:embed="rId14">
+                    <a:blip r:embed="rId17">
                       <a:extLst>
                         <a:ext uri="{28A0092B-C50C-407E-A947-70E740481C1C}">
                           <a14:useLocalDpi xmlns:a14="http://schemas.microsoft.com/office/drawing/2010/main" val="0"/>
@@ -3149,7 +3804,7 @@
                     <pic:cNvPicPr/>
                   </pic:nvPicPr>
                   <pic:blipFill>
-                    <a:blip r:embed="rId15">
+                    <a:blip r:embed="rId18">
                       <a:extLst>
                         <a:ext uri="{28A0092B-C50C-407E-A947-70E740481C1C}">
                           <a14:useLocalDpi xmlns:a14="http://schemas.microsoft.com/office/drawing/2010/main" val="0"/>
@@ -3239,7 +3894,7 @@
                     <pic:cNvPicPr/>
                   </pic:nvPicPr>
                   <pic:blipFill>
-                    <a:blip r:embed="rId16">
+                    <a:blip r:embed="rId19">
                       <a:extLst>
                         <a:ext uri="{28A0092B-C50C-407E-A947-70E740481C1C}">
                           <a14:useLocalDpi xmlns:a14="http://schemas.microsoft.com/office/drawing/2010/main" val="0"/>
@@ -3325,7 +3980,6 @@
         </w:rPr>
         <w:t>” using source file ‘</w:t>
       </w:r>
-      <w:proofErr w:type="spellStart"/>
       <w:r>
         <w:rPr>
           <w:rFonts w:ascii="Times New Roman" w:hAnsi="Times New Roman" w:cs="Times New Roman"/>
@@ -3336,14 +3990,7 @@
         <w:rPr>
           <w:rFonts w:ascii="Times New Roman" w:hAnsi="Times New Roman" w:cs="Times New Roman"/>
         </w:rPr>
-        <w:t>.R</w:t>
-      </w:r>
-      <w:proofErr w:type="spellEnd"/>
-      <w:r>
-        <w:rPr>
-          <w:rFonts w:ascii="Times New Roman" w:hAnsi="Times New Roman" w:cs="Times New Roman"/>
-        </w:rPr>
-        <w:t>’.</w:t>
+        <w:t>.R’.</w:t>
       </w:r>
     </w:p>
     <w:p>
@@ -3377,39 +4024,20 @@
         </w:rPr>
         <w:t xml:space="preserve">: Equations for single and multi-trophic discrimination factor parameterizations of trophic position and the associated assumptions for each parameterization using the values described in Table 1 in the main text. </w:t>
       </w:r>
-      <w:proofErr w:type="spellStart"/>
-      <w:proofErr w:type="gramStart"/>
       <w:r>
         <w:rPr>
           <w:rFonts w:ascii="Times New Roman" w:hAnsi="Times New Roman" w:cs="Times New Roman"/>
           <w:bCs/>
           <w:i/>
         </w:rPr>
-        <w:t>Tr</w:t>
-      </w:r>
-      <w:proofErr w:type="spellEnd"/>
+        <w:t xml:space="preserve">Tr </w:t>
+      </w:r>
       <w:r>
         <w:rPr>
           <w:rFonts w:ascii="Times New Roman" w:hAnsi="Times New Roman" w:cs="Times New Roman"/>
           <w:bCs/>
-          <w:i/>
-        </w:rPr>
-        <w:t xml:space="preserve"> </w:t>
-      </w:r>
-      <w:r>
-        <w:rPr>
-          <w:rFonts w:ascii="Times New Roman" w:hAnsi="Times New Roman" w:cs="Times New Roman"/>
-          <w:bCs/>
-        </w:rPr>
-        <w:t xml:space="preserve"> refers</w:t>
-      </w:r>
-      <w:proofErr w:type="gramEnd"/>
-      <w:r>
-        <w:rPr>
-          <w:rFonts w:ascii="Times New Roman" w:hAnsi="Times New Roman" w:cs="Times New Roman"/>
-          <w:bCs/>
-        </w:rPr>
-        <w:t xml:space="preserve"> to an individual trophic amino acid. In addition to </w:t>
+        </w:rPr>
+        <w:t xml:space="preserve"> refers to an individual trophic amino acid. In addition to </w:t>
       </w:r>
       <w:r>
         <w:rPr>
@@ -3417,7 +4045,6 @@
         </w:rPr>
         <w:sym w:font="Symbol" w:char="F062"/>
       </w:r>
-      <w:proofErr w:type="spellStart"/>
       <w:r>
         <w:rPr>
           <w:rFonts w:ascii="Times New Roman" w:eastAsia="Times New Roman" w:hAnsi="Times New Roman" w:cs="Times New Roman"/>
@@ -3425,7 +4052,6 @@
         </w:rPr>
         <w:t>Aq</w:t>
       </w:r>
-      <w:proofErr w:type="spellEnd"/>
       <w:r>
         <w:rPr>
           <w:rFonts w:ascii="Times New Roman" w:eastAsia="Times New Roman" w:hAnsi="Times New Roman" w:cs="Times New Roman"/>
@@ -5572,7 +6198,6 @@
               </w:rPr>
               <w:t xml:space="preserve">at </w:t>
             </w:r>
-            <w:proofErr w:type="spellStart"/>
             <w:r>
               <w:rPr>
                 <w:rFonts w:ascii="Times New Roman" w:hAnsi="Times New Roman" w:cs="Times New Roman"/>
@@ -5581,7 +6206,6 @@
               </w:rPr>
               <w:t>Dalles</w:t>
             </w:r>
-            <w:proofErr w:type="spellEnd"/>
             <w:r>
               <w:rPr>
                 <w:rFonts w:ascii="Times New Roman" w:hAnsi="Times New Roman" w:cs="Times New Roman"/>
@@ -5662,7 +6286,7 @@
               </w:rPr>
               <w:t xml:space="preserve">Data Source: </w:t>
             </w:r>
-            <w:hyperlink r:id="rId17" w:history="1">
+            <w:hyperlink r:id="rId20" w:history="1">
               <w:r>
                 <w:rPr>
                   <w:rStyle w:val="Hyperlink"/>
@@ -5804,7 +6428,7 @@
               </w:rPr>
               <w:t xml:space="preserve">Data Source: </w:t>
             </w:r>
-            <w:hyperlink r:id="rId18" w:history="1">
+            <w:hyperlink r:id="rId21" w:history="1">
               <w:r>
                 <w:rPr>
                   <w:rStyle w:val="Hyperlink"/>
@@ -6023,25 +6647,7 @@
                 <w:sz w:val="20"/>
                 <w:szCs w:val="20"/>
               </w:rPr>
-              <w:t xml:space="preserve">°W) using </w:t>
-            </w:r>
-            <w:proofErr w:type="spellStart"/>
-            <w:r>
-              <w:rPr>
-                <w:rFonts w:ascii="Times New Roman" w:hAnsi="Times New Roman" w:cs="Times New Roman"/>
-                <w:sz w:val="20"/>
-                <w:szCs w:val="20"/>
-              </w:rPr>
-              <w:t>Bakun</w:t>
-            </w:r>
-            <w:proofErr w:type="spellEnd"/>
-            <w:r>
-              <w:rPr>
-                <w:rFonts w:ascii="Times New Roman" w:hAnsi="Times New Roman" w:cs="Times New Roman"/>
-                <w:sz w:val="20"/>
-                <w:szCs w:val="20"/>
-              </w:rPr>
-              <w:t xml:space="preserve"> upwelling calculation based on Ekman's theory of mass transport due to wind stress, for spring</w:t>
+              <w:t>°W) using Bakun upwelling calculation based on Ekman's theory of mass transport due to wind stress, for spring</w:t>
             </w:r>
             <w:r>
               <w:rPr>
@@ -6132,7 +6738,7 @@
               </w:rPr>
               <w:t xml:space="preserve">Data Source: </w:t>
             </w:r>
-            <w:hyperlink r:id="rId19" w:history="1">
+            <w:hyperlink r:id="rId22" w:history="1">
               <w:r>
                 <w:rPr>
                   <w:rStyle w:val="Hyperlink"/>
@@ -6264,7 +6870,7 @@
               </w:rPr>
               <w:t xml:space="preserve"> </w:t>
             </w:r>
-            <w:hyperlink r:id="rId20" w:history="1">
+            <w:hyperlink r:id="rId23" w:history="1">
               <w:r>
                 <w:rPr>
                   <w:rStyle w:val="Hyperlink"/>
@@ -6404,7 +7010,7 @@
               </w:rPr>
               <w:t xml:space="preserve">) via California Current Integrated Ecosystem Assessment </w:t>
             </w:r>
-            <w:hyperlink r:id="rId21" w:history="1">
+            <w:hyperlink r:id="rId24" w:history="1">
               <w:r>
                 <w:rPr>
                   <w:rStyle w:val="Hyperlink"/>
@@ -6544,7 +7150,7 @@
               </w:rPr>
               <w:t xml:space="preserve">: </w:t>
             </w:r>
-            <w:hyperlink r:id="rId22" w:history="1">
+            <w:hyperlink r:id="rId25" w:history="1">
               <w:r>
                 <w:rPr>
                   <w:rStyle w:val="Hyperlink"/>
@@ -6808,25 +7414,7 @@
                 <w:sz w:val="20"/>
                 <w:szCs w:val="20"/>
               </w:rPr>
-              <w:t xml:space="preserve">Adult herring spawning biomass from egg deposition surveys for the estimated from Washington State Department of Fish and wildlife by </w:t>
-            </w:r>
-            <w:proofErr w:type="spellStart"/>
-            <w:r>
-              <w:rPr>
-                <w:rFonts w:ascii="Times New Roman" w:hAnsi="Times New Roman" w:cs="Times New Roman"/>
-                <w:sz w:val="20"/>
-                <w:szCs w:val="20"/>
-              </w:rPr>
-              <w:t>Siple</w:t>
-            </w:r>
-            <w:proofErr w:type="spellEnd"/>
-            <w:r>
-              <w:rPr>
-                <w:rFonts w:ascii="Times New Roman" w:hAnsi="Times New Roman" w:cs="Times New Roman"/>
-                <w:sz w:val="20"/>
-                <w:szCs w:val="20"/>
-              </w:rPr>
-              <w:t xml:space="preserve"> and Francis 2015.</w:t>
+              <w:t>Adult herring spawning biomass from egg deposition surveys for the estimated from Washington State Department of Fish and wildlife by Siple and Francis 2015.</w:t>
             </w:r>
           </w:p>
         </w:tc>
@@ -6876,23 +7464,13 @@
                 <w:szCs w:val="20"/>
               </w:rPr>
             </w:pPr>
-            <w:proofErr w:type="spellStart"/>
-            <w:r>
-              <w:rPr>
-                <w:rFonts w:ascii="Times New Roman" w:hAnsi="Times New Roman" w:cs="Times New Roman"/>
-                <w:sz w:val="20"/>
-                <w:szCs w:val="20"/>
-              </w:rPr>
-              <w:t>Siple</w:t>
-            </w:r>
-            <w:proofErr w:type="spellEnd"/>
-            <w:r>
-              <w:rPr>
-                <w:rFonts w:ascii="Times New Roman" w:hAnsi="Times New Roman" w:cs="Times New Roman"/>
-                <w:sz w:val="20"/>
-                <w:szCs w:val="20"/>
-              </w:rPr>
-              <w:t>, M.C. and T.B. Francis. 2015. Population diversity in Pacific herring of the Puget Sound, USA.</w:t>
+            <w:r>
+              <w:rPr>
+                <w:rFonts w:ascii="Times New Roman" w:hAnsi="Times New Roman" w:cs="Times New Roman"/>
+                <w:sz w:val="20"/>
+                <w:szCs w:val="20"/>
+              </w:rPr>
+              <w:t>Siple, M.C. and T.B. Francis. 2015. Population diversity in Pacific herring of the Puget Sound, USA.</w:t>
             </w:r>
           </w:p>
         </w:tc>
@@ -7042,16 +7620,8 @@
               <w:rPr>
                 <w:rFonts w:ascii="Times New Roman" w:hAnsi="Times New Roman" w:cs="Times New Roman"/>
               </w:rPr>
-              <w:t xml:space="preserve">Chinook Salmon </w:t>
-            </w:r>
-            <w:proofErr w:type="spellStart"/>
-            <w:r>
-              <w:rPr>
-                <w:rFonts w:ascii="Times New Roman" w:hAnsi="Times New Roman" w:cs="Times New Roman"/>
-              </w:rPr>
-              <w:t>Spawners</w:t>
-            </w:r>
-            <w:proofErr w:type="spellEnd"/>
+              <w:t>Chinook Salmon Spawners</w:t>
+            </w:r>
           </w:p>
         </w:tc>
         <w:tc>
@@ -7078,79 +7648,7 @@
                 <w:sz w:val="20"/>
                 <w:szCs w:val="20"/>
               </w:rPr>
-              <w:t xml:space="preserve">Chinook salmon </w:t>
-            </w:r>
-            <w:proofErr w:type="spellStart"/>
-            <w:r>
-              <w:rPr>
-                <w:rFonts w:ascii="Times New Roman" w:hAnsi="Times New Roman" w:cs="Times New Roman"/>
-                <w:sz w:val="20"/>
-                <w:szCs w:val="20"/>
-              </w:rPr>
-              <w:t>spawner</w:t>
-            </w:r>
-            <w:proofErr w:type="spellEnd"/>
-            <w:r>
-              <w:rPr>
-                <w:rFonts w:ascii="Times New Roman" w:hAnsi="Times New Roman" w:cs="Times New Roman"/>
-                <w:sz w:val="20"/>
-                <w:szCs w:val="20"/>
-              </w:rPr>
-              <w:t xml:space="preserve"> summary data including all populations with a time series with data from at least 1973. Includes: Cedar River, </w:t>
-            </w:r>
-            <w:proofErr w:type="spellStart"/>
-            <w:r>
-              <w:rPr>
-                <w:rFonts w:ascii="Times New Roman" w:hAnsi="Times New Roman" w:cs="Times New Roman"/>
-                <w:sz w:val="20"/>
-                <w:szCs w:val="20"/>
-              </w:rPr>
-              <w:t>Coweeman</w:t>
-            </w:r>
-            <w:proofErr w:type="spellEnd"/>
-            <w:r>
-              <w:rPr>
-                <w:rFonts w:ascii="Times New Roman" w:hAnsi="Times New Roman" w:cs="Times New Roman"/>
-                <w:sz w:val="20"/>
-                <w:szCs w:val="20"/>
-              </w:rPr>
-              <w:t xml:space="preserve"> River, </w:t>
-            </w:r>
-            <w:proofErr w:type="spellStart"/>
-            <w:r>
-              <w:rPr>
-                <w:rFonts w:ascii="Times New Roman" w:hAnsi="Times New Roman" w:cs="Times New Roman"/>
-                <w:sz w:val="20"/>
-                <w:szCs w:val="20"/>
-              </w:rPr>
-              <w:t>Elochoman</w:t>
-            </w:r>
-            <w:proofErr w:type="spellEnd"/>
-            <w:r>
-              <w:rPr>
-                <w:rFonts w:ascii="Times New Roman" w:hAnsi="Times New Roman" w:cs="Times New Roman"/>
-                <w:sz w:val="20"/>
-                <w:szCs w:val="20"/>
-              </w:rPr>
-              <w:t xml:space="preserve"> River, Grays and Chinook Rivers, Green River, Kalama River, Lewis River, Lower Cowlitz River, Lower and Upper Sauk River, Lower and Upper Skagit River, McKenzie River, Mid-Hood Canal, Nisqually River, Puyallup River, Skokomish River, Skykomish River, Snoqualmie River, </w:t>
-            </w:r>
-            <w:proofErr w:type="spellStart"/>
-            <w:r>
-              <w:rPr>
-                <w:rFonts w:ascii="Times New Roman" w:hAnsi="Times New Roman" w:cs="Times New Roman"/>
-                <w:sz w:val="20"/>
-                <w:szCs w:val="20"/>
-              </w:rPr>
-              <w:t>Suiattle</w:t>
-            </w:r>
-            <w:proofErr w:type="spellEnd"/>
-            <w:r>
-              <w:rPr>
-                <w:rFonts w:ascii="Times New Roman" w:hAnsi="Times New Roman" w:cs="Times New Roman"/>
-                <w:sz w:val="20"/>
-                <w:szCs w:val="20"/>
-              </w:rPr>
-              <w:t xml:space="preserve"> River, Toutle River, Upper Gorge Tributaries, White River and White Salmon River.</w:t>
+              <w:t>Chinook salmon spawner summary data including all populations with a time series with data from at least 1973. Includes: Cedar River, Coweeman River, Elochoman River, Grays and Chinook Rivers, Green River, Kalama River, Lewis River, Lower Cowlitz River, Lower and Upper Sauk River, Lower and Upper Skagit River, McKenzie River, Mid-Hood Canal, Nisqually River, Puyallup River, Skokomish River, Skykomish River, Snoqualmie River, Suiattle River, Toutle River, Upper Gorge Tributaries, White River and White Salmon River.</w:t>
             </w:r>
           </w:p>
         </w:tc>
@@ -7206,25 +7704,7 @@
                 <w:sz w:val="20"/>
                 <w:szCs w:val="20"/>
               </w:rPr>
-              <w:t xml:space="preserve">Northwest Fisheries Science Center, 2020: SPS Abundance - Salmon </w:t>
-            </w:r>
-            <w:proofErr w:type="spellStart"/>
-            <w:r>
-              <w:rPr>
-                <w:rFonts w:ascii="Times New Roman" w:hAnsi="Times New Roman" w:cs="Times New Roman"/>
-                <w:sz w:val="20"/>
-                <w:szCs w:val="20"/>
-              </w:rPr>
-              <w:t>spawner</w:t>
-            </w:r>
-            <w:proofErr w:type="spellEnd"/>
-            <w:r>
-              <w:rPr>
-                <w:rFonts w:ascii="Times New Roman" w:hAnsi="Times New Roman" w:cs="Times New Roman"/>
-                <w:sz w:val="20"/>
-                <w:szCs w:val="20"/>
-              </w:rPr>
-              <w:t xml:space="preserve"> abundance data compilation and</w:t>
+              <w:t>Northwest Fisheries Science Center, 2020: SPS Abundance - Salmon spawner abundance data compilation and</w:t>
             </w:r>
             <w:r>
               <w:rPr>
@@ -7242,7 +7722,7 @@
               </w:rPr>
               <w:t xml:space="preserve"> </w:t>
             </w:r>
-            <w:hyperlink r:id="rId23" w:history="1">
+            <w:hyperlink r:id="rId26" w:history="1">
               <w:r>
                 <w:rPr>
                   <w:rStyle w:val="Hyperlink"/>
@@ -7317,25 +7797,7 @@
                 <w:sz w:val="20"/>
                 <w:szCs w:val="20"/>
               </w:rPr>
-              <w:t xml:space="preserve">Hatchery release data from the Regional Mark Information System and Wild Salmon Production data summarized by </w:t>
-            </w:r>
-            <w:proofErr w:type="spellStart"/>
-            <w:r>
-              <w:rPr>
-                <w:rFonts w:ascii="Times New Roman" w:hAnsi="Times New Roman" w:cs="Times New Roman"/>
-                <w:sz w:val="20"/>
-                <w:szCs w:val="20"/>
-              </w:rPr>
-              <w:t>Chasco</w:t>
-            </w:r>
-            <w:proofErr w:type="spellEnd"/>
-            <w:r>
-              <w:rPr>
-                <w:rFonts w:ascii="Times New Roman" w:hAnsi="Times New Roman" w:cs="Times New Roman"/>
-                <w:sz w:val="20"/>
-                <w:szCs w:val="20"/>
-              </w:rPr>
-              <w:t xml:space="preserve"> et al. 2017. Data was summed across both datasets for total juvenile salmon production.</w:t>
+              <w:t>Hatchery release data from the Regional Mark Information System and Wild Salmon Production data summarized by Chasco et al. 2017. Data was summed across both datasets for total juvenile salmon production.</w:t>
             </w:r>
           </w:p>
         </w:tc>
@@ -7481,25 +7943,7 @@
                 <w:sz w:val="20"/>
                 <w:szCs w:val="20"/>
               </w:rPr>
-              <w:t xml:space="preserve">Coho salmon </w:t>
-            </w:r>
-            <w:proofErr w:type="spellStart"/>
-            <w:r>
-              <w:rPr>
-                <w:rFonts w:ascii="Times New Roman" w:hAnsi="Times New Roman" w:cs="Times New Roman"/>
-                <w:sz w:val="20"/>
-                <w:szCs w:val="20"/>
-              </w:rPr>
-              <w:t>spawner</w:t>
-            </w:r>
-            <w:proofErr w:type="spellEnd"/>
-            <w:r>
-              <w:rPr>
-                <w:rFonts w:ascii="Times New Roman" w:hAnsi="Times New Roman" w:cs="Times New Roman"/>
-                <w:sz w:val="20"/>
-                <w:szCs w:val="20"/>
-              </w:rPr>
-              <w:t xml:space="preserve"> summary data including all populations with a time series with data from at least 1973. Includes: Coastal Estuaries, Eastern Bays, Hood Canal, Olympic Peninsula, Puget Sound, San Juan Islands, Strait of Juan de Fuca. </w:t>
+              <w:t xml:space="preserve">Coho salmon spawner summary data including all populations with a time series with data from at least 1973. Includes: Coastal Estuaries, Eastern Bays, Hood Canal, Olympic Peninsula, Puget Sound, San Juan Islands, Strait of Juan de Fuca. </w:t>
             </w:r>
           </w:p>
         </w:tc>
@@ -7555,25 +7999,7 @@
                 <w:sz w:val="20"/>
                 <w:szCs w:val="20"/>
               </w:rPr>
-              <w:t xml:space="preserve">Northwest Fisheries Science Center, 2020: SPS Abundance - Salmon </w:t>
-            </w:r>
-            <w:proofErr w:type="spellStart"/>
-            <w:r>
-              <w:rPr>
-                <w:rFonts w:ascii="Times New Roman" w:hAnsi="Times New Roman" w:cs="Times New Roman"/>
-                <w:sz w:val="20"/>
-                <w:szCs w:val="20"/>
-              </w:rPr>
-              <w:t>spawner</w:t>
-            </w:r>
-            <w:proofErr w:type="spellEnd"/>
-            <w:r>
-              <w:rPr>
-                <w:rFonts w:ascii="Times New Roman" w:hAnsi="Times New Roman" w:cs="Times New Roman"/>
-                <w:sz w:val="20"/>
-                <w:szCs w:val="20"/>
-              </w:rPr>
-              <w:t xml:space="preserve"> abundance data compilation and</w:t>
+              <w:t>Northwest Fisheries Science Center, 2020: SPS Abundance - Salmon spawner abundance data compilation and</w:t>
             </w:r>
             <w:r>
               <w:rPr>
@@ -7655,25 +8081,7 @@
                 <w:sz w:val="20"/>
                 <w:szCs w:val="20"/>
               </w:rPr>
-              <w:t xml:space="preserve">Chum salmon </w:t>
-            </w:r>
-            <w:proofErr w:type="spellStart"/>
-            <w:r>
-              <w:rPr>
-                <w:rFonts w:ascii="Times New Roman" w:hAnsi="Times New Roman" w:cs="Times New Roman"/>
-                <w:sz w:val="20"/>
-                <w:szCs w:val="20"/>
-              </w:rPr>
-              <w:t>spawner</w:t>
-            </w:r>
-            <w:proofErr w:type="spellEnd"/>
-            <w:r>
-              <w:rPr>
-                <w:rFonts w:ascii="Times New Roman" w:hAnsi="Times New Roman" w:cs="Times New Roman"/>
-                <w:sz w:val="20"/>
-                <w:szCs w:val="20"/>
-              </w:rPr>
-              <w:t xml:space="preserve"> summary data including all populations with a time series with data from at least 1973. Includes: Hood Canal, Strait of Juan de Fuca. </w:t>
+              <w:t xml:space="preserve">Chum salmon spawner summary data including all populations with a time series with data from at least 1973. Includes: Hood Canal, Strait of Juan de Fuca. </w:t>
             </w:r>
           </w:p>
         </w:tc>
@@ -7729,25 +8137,7 @@
                 <w:sz w:val="20"/>
                 <w:szCs w:val="20"/>
               </w:rPr>
-              <w:t xml:space="preserve">Northwest Fisheries Science Center, 2020: SPS Abundance - Salmon </w:t>
-            </w:r>
-            <w:proofErr w:type="spellStart"/>
-            <w:r>
-              <w:rPr>
-                <w:rFonts w:ascii="Times New Roman" w:hAnsi="Times New Roman" w:cs="Times New Roman"/>
-                <w:sz w:val="20"/>
-                <w:szCs w:val="20"/>
-              </w:rPr>
-              <w:t>spawner</w:t>
-            </w:r>
-            <w:proofErr w:type="spellEnd"/>
-            <w:r>
-              <w:rPr>
-                <w:rFonts w:ascii="Times New Roman" w:hAnsi="Times New Roman" w:cs="Times New Roman"/>
-                <w:sz w:val="20"/>
-                <w:szCs w:val="20"/>
-              </w:rPr>
-              <w:t xml:space="preserve"> abundance data compilation and</w:t>
+              <w:t>Northwest Fisheries Science Center, 2020: SPS Abundance - Salmon spawner abundance data compilation and</w:t>
             </w:r>
             <w:r>
               <w:rPr>
@@ -7885,43 +8275,7 @@
                 <w:sz w:val="20"/>
                 <w:szCs w:val="20"/>
               </w:rPr>
-              <w:t xml:space="preserve">Jeffries, S., H. Huber, J. </w:t>
-            </w:r>
-            <w:proofErr w:type="spellStart"/>
-            <w:r>
-              <w:rPr>
-                <w:rFonts w:ascii="Times New Roman" w:hAnsi="Times New Roman" w:cs="Times New Roman"/>
-                <w:sz w:val="20"/>
-                <w:szCs w:val="20"/>
-              </w:rPr>
-              <w:t>Calambokidis</w:t>
-            </w:r>
-            <w:proofErr w:type="spellEnd"/>
-            <w:r>
-              <w:rPr>
-                <w:rFonts w:ascii="Times New Roman" w:hAnsi="Times New Roman" w:cs="Times New Roman"/>
-                <w:sz w:val="20"/>
-                <w:szCs w:val="20"/>
-              </w:rPr>
-              <w:t xml:space="preserve"> and J. </w:t>
-            </w:r>
-            <w:proofErr w:type="spellStart"/>
-            <w:r>
-              <w:rPr>
-                <w:rFonts w:ascii="Times New Roman" w:hAnsi="Times New Roman" w:cs="Times New Roman"/>
-                <w:sz w:val="20"/>
-                <w:szCs w:val="20"/>
-              </w:rPr>
-              <w:t>Laake</w:t>
-            </w:r>
-            <w:proofErr w:type="spellEnd"/>
-            <w:r>
-              <w:rPr>
-                <w:rFonts w:ascii="Times New Roman" w:hAnsi="Times New Roman" w:cs="Times New Roman"/>
-                <w:sz w:val="20"/>
-                <w:szCs w:val="20"/>
-              </w:rPr>
-              <w:t>. 2003. Trends and status of harbor seals in Washington state: 1978-1999. The Journal of Wildlife Management 67: 207-218.</w:t>
+              <w:t>Jeffries, S., H. Huber, J. Calambokidis and J. Laake. 2003. Trends and status of harbor seals in Washington state: 1978-1999. The Journal of Wildlife Management 67: 207-218.</w:t>
             </w:r>
           </w:p>
         </w:tc>
@@ -8282,14 +8636,12 @@
                 <w:rFonts w:ascii="Times New Roman" w:hAnsi="Times New Roman" w:cs="Times New Roman"/>
               </w:rPr>
             </w:pPr>
-            <w:proofErr w:type="spellStart"/>
             <w:r>
               <w:rPr>
                 <w:rFonts w:ascii="Times New Roman" w:hAnsi="Times New Roman" w:cs="Times New Roman"/>
               </w:rPr>
               <w:t>Norleucine</w:t>
             </w:r>
-            <w:proofErr w:type="spellEnd"/>
           </w:p>
         </w:tc>
         <w:tc>
@@ -8415,21 +8767,7 @@
               <w:rPr>
                 <w:rFonts w:ascii="Times New Roman" w:eastAsia="Times New Roman" w:hAnsi="Times New Roman" w:cs="Times New Roman"/>
               </w:rPr>
-              <w:t>Glutamic acid (</w:t>
-            </w:r>
-            <w:proofErr w:type="spellStart"/>
-            <w:r>
-              <w:rPr>
-                <w:rFonts w:ascii="Times New Roman" w:eastAsia="Times New Roman" w:hAnsi="Times New Roman" w:cs="Times New Roman"/>
-              </w:rPr>
-              <w:t>Glu</w:t>
-            </w:r>
-            <w:proofErr w:type="spellEnd"/>
-            <w:r>
-              <w:rPr>
-                <w:rFonts w:ascii="Times New Roman" w:eastAsia="Times New Roman" w:hAnsi="Times New Roman" w:cs="Times New Roman"/>
-              </w:rPr>
-              <w:t>)</w:t>
+              <w:t>Glutamic acid (Glu)</w:t>
             </w:r>
           </w:p>
         </w:tc>
@@ -8552,21 +8890,7 @@
               <w:rPr>
                 <w:rFonts w:ascii="Times New Roman" w:eastAsia="Times New Roman" w:hAnsi="Times New Roman" w:cs="Times New Roman"/>
               </w:rPr>
-              <w:t>Glutamic acid (</w:t>
-            </w:r>
-            <w:proofErr w:type="spellStart"/>
-            <w:r>
-              <w:rPr>
-                <w:rFonts w:ascii="Times New Roman" w:eastAsia="Times New Roman" w:hAnsi="Times New Roman" w:cs="Times New Roman"/>
-              </w:rPr>
-              <w:t>Glu</w:t>
-            </w:r>
-            <w:proofErr w:type="spellEnd"/>
-            <w:r>
-              <w:rPr>
-                <w:rFonts w:ascii="Times New Roman" w:eastAsia="Times New Roman" w:hAnsi="Times New Roman" w:cs="Times New Roman"/>
-              </w:rPr>
-              <w:t>)</w:t>
+              <w:t>Glutamic acid (Glu)</w:t>
             </w:r>
           </w:p>
         </w:tc>
@@ -9160,21 +9484,7 @@
         <w:rPr>
           <w:rFonts w:ascii="Times New Roman" w:hAnsi="Times New Roman" w:cs="Times New Roman"/>
         </w:rPr>
-        <w:t xml:space="preserve"> Supported models is the number of models with </w:t>
-      </w:r>
-      <w:proofErr w:type="spellStart"/>
-      <w:r>
-        <w:rPr>
-          <w:rFonts w:ascii="Times New Roman" w:hAnsi="Times New Roman" w:cs="Times New Roman"/>
-        </w:rPr>
-        <w:t>delAIC</w:t>
-      </w:r>
-      <w:proofErr w:type="spellEnd"/>
-      <w:r>
-        <w:rPr>
-          <w:rFonts w:ascii="Times New Roman" w:hAnsi="Times New Roman" w:cs="Times New Roman"/>
-        </w:rPr>
-        <w:t xml:space="preserve"> &lt; 1.97.</w:t>
+        <w:t xml:space="preserve"> Supported models is the number of models with delAIC &lt; 1.97.</w:t>
       </w:r>
     </w:p>
     <w:p/>
@@ -9956,6 +10266,111 @@
 </w:document>
 </file>
 
+<file path=word/comments.xml><?xml version="1.0" encoding="utf-8"?>
+<w:comments xmlns:wpc="http://schemas.microsoft.com/office/word/2010/wordprocessingCanvas" xmlns:cx="http://schemas.microsoft.com/office/drawing/2014/chartex" xmlns:cx1="http://schemas.microsoft.com/office/drawing/2015/9/8/chartex" xmlns:cx2="http://schemas.microsoft.com/office/drawing/2015/10/21/chartex" xmlns:cx3="http://schemas.microsoft.com/office/drawing/2016/5/9/chartex" xmlns:cx4="http://schemas.microsoft.com/office/drawing/2016/5/10/chartex" xmlns:cx5="http://schemas.microsoft.com/office/drawing/2016/5/11/chartex" xmlns:cx6="http://schemas.microsoft.com/office/drawing/2016/5/12/chartex" xmlns:cx7="http://schemas.microsoft.com/office/drawing/2016/5/13/chartex" xmlns:cx8="http://schemas.microsoft.com/office/drawing/2016/5/14/chartex" xmlns:mc="http://schemas.openxmlformats.org/markup-compatibility/2006" xmlns:aink="http://schemas.microsoft.com/office/drawing/2016/ink" xmlns:am3d="http://schemas.microsoft.com/office/drawing/2017/model3d" xmlns:o="urn:schemas-microsoft-com:office:office" xmlns:r="http://schemas.openxmlformats.org/officeDocument/2006/relationships" xmlns:m="http://schemas.openxmlformats.org/officeDocument/2006/math" xmlns:v="urn:schemas-microsoft-com:vml" xmlns:wp14="http://schemas.microsoft.com/office/word/2010/wordprocessingDrawing" xmlns:wp="http://schemas.openxmlformats.org/drawingml/2006/wordprocessingDrawing" xmlns:w10="urn:schemas-microsoft-com:office:word" xmlns:w="http://schemas.openxmlformats.org/wordprocessingml/2006/main" xmlns:w14="http://schemas.microsoft.com/office/word/2010/wordml" xmlns:w15="http://schemas.microsoft.com/office/word/2012/wordml" xmlns:w16cid="http://schemas.microsoft.com/office/word/2016/wordml/cid" xmlns:w16se="http://schemas.microsoft.com/office/word/2015/wordml/symex" xmlns:wpg="http://schemas.microsoft.com/office/word/2010/wordprocessingGroup" xmlns:wpi="http://schemas.microsoft.com/office/word/2010/wordprocessingInk" xmlns:wne="http://schemas.microsoft.com/office/word/2006/wordml" xmlns:wps="http://schemas.microsoft.com/office/word/2010/wordprocessingShape" mc:Ignorable="w14 w15 w16se w16cid wp14">
+  <w:comment w:id="1" w:author="Gordon Holtgrieve" w:date="2021-02-08T11:30:00Z" w:initials="GWH">
+    <w:p>
+      <w:pPr>
+        <w:pStyle w:val="CommentText"/>
+      </w:pPr>
+      <w:r>
+        <w:rPr>
+          <w:rStyle w:val="CommentReference"/>
+        </w:rPr>
+        <w:annotationRef/>
+      </w:r>
+      <w:r>
+        <w:t xml:space="preserve">If it consistently underestimates TP then it is by definition less accurate.  Can’t be both an underestimate and accurate. </w:t>
+      </w:r>
+    </w:p>
+  </w:comment>
+  <w:comment w:id="0" w:author="Gordon Holtgrieve" w:date="2021-02-08T11:35:00Z" w:initials="GWH">
+    <w:p>
+      <w:pPr>
+        <w:pStyle w:val="CommentText"/>
+      </w:pPr>
+      <w:r>
+        <w:rPr>
+          <w:rStyle w:val="CommentReference"/>
+        </w:rPr>
+        <w:annotationRef/>
+      </w:r>
+      <w:r>
+        <w:t xml:space="preserve">This all justifies your decision to use the d13C data to estimate C4.  I think it should be moved to the discussion however.  Here you just want to say what you did.  </w:t>
+      </w:r>
+    </w:p>
+  </w:comment>
+  <w:comment w:id="2" w:author="Gordon Holtgrieve" w:date="2021-02-08T11:54:00Z" w:initials="GWH">
+    <w:p>
+      <w:pPr>
+        <w:pStyle w:val="CommentText"/>
+      </w:pPr>
+      <w:r>
+        <w:rPr>
+          <w:rStyle w:val="CommentReference"/>
+        </w:rPr>
+        <w:annotationRef/>
+      </w:r>
+      <w:r>
+        <w:t xml:space="preserve">Delete or move to Discussion.  </w:t>
+      </w:r>
+    </w:p>
+  </w:comment>
+  <w:comment w:id="3" w:author="Gordon Holtgrieve" w:date="2021-02-08T12:42:00Z" w:initials="GWH">
+    <w:p>
+      <w:pPr>
+        <w:pStyle w:val="CommentText"/>
+      </w:pPr>
+      <w:r>
+        <w:rPr>
+          <w:rStyle w:val="CommentReference"/>
+        </w:rPr>
+        <w:annotationRef/>
+      </w:r>
+      <w:r>
+        <w:t>Patterns is vague.  Can you be more specific while still being succinct?</w:t>
+      </w:r>
+    </w:p>
+  </w:comment>
+  <w:comment w:id="4" w:author="Gordon Holtgrieve" w:date="2021-02-08T11:47:00Z" w:initials="GWH">
+    <w:p>
+      <w:pPr>
+        <w:pStyle w:val="CommentText"/>
+      </w:pPr>
+      <w:r>
+        <w:rPr>
+          <w:rStyle w:val="CommentReference"/>
+        </w:rPr>
+        <w:annotationRef/>
+      </w:r>
+      <w:r>
+        <w:t>Move to Results.</w:t>
+      </w:r>
+    </w:p>
+  </w:comment>
+</w:comments>
+</file>
+
+<file path=word/commentsExtended.xml><?xml version="1.0" encoding="utf-8"?>
+<w15:commentsEx xmlns:wpc="http://schemas.microsoft.com/office/word/2010/wordprocessingCanvas" xmlns:cx="http://schemas.microsoft.com/office/drawing/2014/chartex" xmlns:cx1="http://schemas.microsoft.com/office/drawing/2015/9/8/chartex" xmlns:cx2="http://schemas.microsoft.com/office/drawing/2015/10/21/chartex" xmlns:cx3="http://schemas.microsoft.com/office/drawing/2016/5/9/chartex" xmlns:cx4="http://schemas.microsoft.com/office/drawing/2016/5/10/chartex" xmlns:cx5="http://schemas.microsoft.com/office/drawing/2016/5/11/chartex" xmlns:cx6="http://schemas.microsoft.com/office/drawing/2016/5/12/chartex" xmlns:cx7="http://schemas.microsoft.com/office/drawing/2016/5/13/chartex" xmlns:cx8="http://schemas.microsoft.com/office/drawing/2016/5/14/chartex" xmlns:mc="http://schemas.openxmlformats.org/markup-compatibility/2006" xmlns:aink="http://schemas.microsoft.com/office/drawing/2016/ink" xmlns:am3d="http://schemas.microsoft.com/office/drawing/2017/model3d" xmlns:o="urn:schemas-microsoft-com:office:office" xmlns:r="http://schemas.openxmlformats.org/officeDocument/2006/relationships" xmlns:m="http://schemas.openxmlformats.org/officeDocument/2006/math" xmlns:v="urn:schemas-microsoft-com:vml" xmlns:wp14="http://schemas.microsoft.com/office/word/2010/wordprocessingDrawing" xmlns:wp="http://schemas.openxmlformats.org/drawingml/2006/wordprocessingDrawing" xmlns:w10="urn:schemas-microsoft-com:office:word" xmlns:w="http://schemas.openxmlformats.org/wordprocessingml/2006/main" xmlns:w14="http://schemas.microsoft.com/office/word/2010/wordml" xmlns:w15="http://schemas.microsoft.com/office/word/2012/wordml" xmlns:w16cid="http://schemas.microsoft.com/office/word/2016/wordml/cid" xmlns:w16se="http://schemas.microsoft.com/office/word/2015/wordml/symex" xmlns:wpg="http://schemas.microsoft.com/office/word/2010/wordprocessingGroup" xmlns:wpi="http://schemas.microsoft.com/office/word/2010/wordprocessingInk" xmlns:wne="http://schemas.microsoft.com/office/word/2006/wordml" xmlns:wps="http://schemas.microsoft.com/office/word/2010/wordprocessingShape" mc:Ignorable="w14 w15 w16se w16cid wp14">
+  <w15:commentEx w15:paraId="132C83D0" w15:done="1"/>
+  <w15:commentEx w15:paraId="2DC990DD" w15:done="0"/>
+  <w15:commentEx w15:paraId="46057462" w15:done="0"/>
+  <w15:commentEx w15:paraId="419B501F" w15:done="0"/>
+  <w15:commentEx w15:paraId="7E5D7ED6" w15:done="0"/>
+</w15:commentsEx>
+</file>
+
+<file path=word/commentsIds.xml><?xml version="1.0" encoding="utf-8"?>
+<w16cid:commentsIds xmlns:wpc="http://schemas.microsoft.com/office/word/2010/wordprocessingCanvas" xmlns:cx="http://schemas.microsoft.com/office/drawing/2014/chartex" xmlns:cx1="http://schemas.microsoft.com/office/drawing/2015/9/8/chartex" xmlns:cx2="http://schemas.microsoft.com/office/drawing/2015/10/21/chartex" xmlns:cx3="http://schemas.microsoft.com/office/drawing/2016/5/9/chartex" xmlns:cx4="http://schemas.microsoft.com/office/drawing/2016/5/10/chartex" xmlns:cx5="http://schemas.microsoft.com/office/drawing/2016/5/11/chartex" xmlns:cx6="http://schemas.microsoft.com/office/drawing/2016/5/12/chartex" xmlns:cx7="http://schemas.microsoft.com/office/drawing/2016/5/13/chartex" xmlns:cx8="http://schemas.microsoft.com/office/drawing/2016/5/14/chartex" xmlns:mc="http://schemas.openxmlformats.org/markup-compatibility/2006" xmlns:aink="http://schemas.microsoft.com/office/drawing/2016/ink" xmlns:am3d="http://schemas.microsoft.com/office/drawing/2017/model3d" xmlns:o="urn:schemas-microsoft-com:office:office" xmlns:r="http://schemas.openxmlformats.org/officeDocument/2006/relationships" xmlns:m="http://schemas.openxmlformats.org/officeDocument/2006/math" xmlns:v="urn:schemas-microsoft-com:vml" xmlns:wp14="http://schemas.microsoft.com/office/word/2010/wordprocessingDrawing" xmlns:wp="http://schemas.openxmlformats.org/drawingml/2006/wordprocessingDrawing" xmlns:w10="urn:schemas-microsoft-com:office:word" xmlns:w="http://schemas.openxmlformats.org/wordprocessingml/2006/main" xmlns:w14="http://schemas.microsoft.com/office/word/2010/wordml" xmlns:w15="http://schemas.microsoft.com/office/word/2012/wordml" xmlns:w16cid="http://schemas.microsoft.com/office/word/2016/wordml/cid" xmlns:w16se="http://schemas.microsoft.com/office/word/2015/wordml/symex" xmlns:wpg="http://schemas.microsoft.com/office/word/2010/wordprocessingGroup" xmlns:wpi="http://schemas.microsoft.com/office/word/2010/wordprocessingInk" xmlns:wne="http://schemas.microsoft.com/office/word/2006/wordml" xmlns:wps="http://schemas.microsoft.com/office/word/2010/wordprocessingShape" mc:Ignorable="w14 w15 w16se w16cid wp14">
+  <w16cid:commentId w16cid:paraId="132C83D0" w16cid:durableId="23CB9F6C"/>
+  <w16cid:commentId w16cid:paraId="2DC990DD" w16cid:durableId="23CBA081"/>
+  <w16cid:commentId w16cid:paraId="46057462" w16cid:durableId="23CBA4E7"/>
+  <w16cid:commentId w16cid:paraId="419B501F" w16cid:durableId="23CBB047"/>
+  <w16cid:commentId w16cid:paraId="7E5D7ED6" w16cid:durableId="23D0EFD4"/>
+</w16cid:commentsIds>
+</file>
+
 <file path=word/endnotes.xml><?xml version="1.0" encoding="utf-8"?>
 <w:endnotes xmlns:wpc="http://schemas.microsoft.com/office/word/2010/wordprocessingCanvas" xmlns:cx="http://schemas.microsoft.com/office/drawing/2014/chartex" xmlns:cx1="http://schemas.microsoft.com/office/drawing/2015/9/8/chartex" xmlns:cx2="http://schemas.microsoft.com/office/drawing/2015/10/21/chartex" xmlns:cx3="http://schemas.microsoft.com/office/drawing/2016/5/9/chartex" xmlns:cx4="http://schemas.microsoft.com/office/drawing/2016/5/10/chartex" xmlns:cx5="http://schemas.microsoft.com/office/drawing/2016/5/11/chartex" xmlns:cx6="http://schemas.microsoft.com/office/drawing/2016/5/12/chartex" xmlns:cx7="http://schemas.microsoft.com/office/drawing/2016/5/13/chartex" xmlns:cx8="http://schemas.microsoft.com/office/drawing/2016/5/14/chartex" xmlns:mc="http://schemas.openxmlformats.org/markup-compatibility/2006" xmlns:aink="http://schemas.microsoft.com/office/drawing/2016/ink" xmlns:am3d="http://schemas.microsoft.com/office/drawing/2017/model3d" xmlns:o="urn:schemas-microsoft-com:office:office" xmlns:r="http://schemas.openxmlformats.org/officeDocument/2006/relationships" xmlns:m="http://schemas.openxmlformats.org/officeDocument/2006/math" xmlns:v="urn:schemas-microsoft-com:vml" xmlns:wp14="http://schemas.microsoft.com/office/word/2010/wordprocessingDrawing" xmlns:wp="http://schemas.openxmlformats.org/drawingml/2006/wordprocessingDrawing" xmlns:w10="urn:schemas-microsoft-com:office:word" xmlns:w="http://schemas.openxmlformats.org/wordprocessingml/2006/main" xmlns:w14="http://schemas.microsoft.com/office/word/2010/wordml" xmlns:w15="http://schemas.microsoft.com/office/word/2012/wordml" xmlns:w16cid="http://schemas.microsoft.com/office/word/2016/wordml/cid" xmlns:w16se="http://schemas.microsoft.com/office/word/2015/wordml/symex" xmlns:wpg="http://schemas.microsoft.com/office/word/2010/wordprocessingGroup" xmlns:wpi="http://schemas.microsoft.com/office/word/2010/wordprocessingInk" xmlns:wne="http://schemas.microsoft.com/office/word/2006/wordml" xmlns:wps="http://schemas.microsoft.com/office/word/2010/wordprocessingShape" mc:Ignorable="w14 w15 w16se w16cid wp14">
   <w:endnote w:type="separator" w:id="-1">
@@ -10029,6 +10444,14 @@
     </w:p>
   </w:footnote>
 </w:footnotes>
+</file>
+
+<file path=word/people.xml><?xml version="1.0" encoding="utf-8"?>
+<w15:people xmlns:wpc="http://schemas.microsoft.com/office/word/2010/wordprocessingCanvas" xmlns:cx="http://schemas.microsoft.com/office/drawing/2014/chartex" xmlns:cx1="http://schemas.microsoft.com/office/drawing/2015/9/8/chartex" xmlns:cx2="http://schemas.microsoft.com/office/drawing/2015/10/21/chartex" xmlns:cx3="http://schemas.microsoft.com/office/drawing/2016/5/9/chartex" xmlns:cx4="http://schemas.microsoft.com/office/drawing/2016/5/10/chartex" xmlns:cx5="http://schemas.microsoft.com/office/drawing/2016/5/11/chartex" xmlns:cx6="http://schemas.microsoft.com/office/drawing/2016/5/12/chartex" xmlns:cx7="http://schemas.microsoft.com/office/drawing/2016/5/13/chartex" xmlns:cx8="http://schemas.microsoft.com/office/drawing/2016/5/14/chartex" xmlns:mc="http://schemas.openxmlformats.org/markup-compatibility/2006" xmlns:aink="http://schemas.microsoft.com/office/drawing/2016/ink" xmlns:am3d="http://schemas.microsoft.com/office/drawing/2017/model3d" xmlns:o="urn:schemas-microsoft-com:office:office" xmlns:r="http://schemas.openxmlformats.org/officeDocument/2006/relationships" xmlns:m="http://schemas.openxmlformats.org/officeDocument/2006/math" xmlns:v="urn:schemas-microsoft-com:vml" xmlns:wp14="http://schemas.microsoft.com/office/word/2010/wordprocessingDrawing" xmlns:wp="http://schemas.openxmlformats.org/drawingml/2006/wordprocessingDrawing" xmlns:w10="urn:schemas-microsoft-com:office:word" xmlns:w="http://schemas.openxmlformats.org/wordprocessingml/2006/main" xmlns:w14="http://schemas.microsoft.com/office/word/2010/wordml" xmlns:w15="http://schemas.microsoft.com/office/word/2012/wordml" xmlns:w16cid="http://schemas.microsoft.com/office/word/2016/wordml/cid" xmlns:w16se="http://schemas.microsoft.com/office/word/2015/wordml/symex" xmlns:wpg="http://schemas.microsoft.com/office/word/2010/wordprocessingGroup" xmlns:wpi="http://schemas.microsoft.com/office/word/2010/wordprocessingInk" xmlns:wne="http://schemas.microsoft.com/office/word/2006/wordml" xmlns:wps="http://schemas.microsoft.com/office/word/2010/wordprocessingShape" mc:Ignorable="w14 w15 w16se w16cid wp14">
+  <w15:person w15:author="Gordon Holtgrieve">
+    <w15:presenceInfo w15:providerId="None" w15:userId="Gordon Holtgrieve"/>
+  </w15:person>
+</w15:people>
 </file>
 
 <file path=word/styles.xml><?xml version="1.0" encoding="utf-8"?>

</xml_diff>